<commit_message>
updated documents as of 20200303
</commit_message>
<xml_diff>
--- a/DTAC_USSD_Interface Requirement Specifications_v1.4.docx
+++ b/DTAC_USSD_Interface Requirement Specifications_v1.4.docx
@@ -10554,6 +10554,7 @@
               <w:spacing w:after="0" w:line="240" w:lineRule="auto"/>
               <w:rPr>
                 <w:rFonts w:eastAsia="Times New Roman" w:cstheme="minorHAnsi"/>
+                <w:strike/>
                 <w:color w:val="000000"/>
                 <w:sz w:val="16"/>
                 <w:szCs w:val="16"/>
@@ -10562,6 +10563,7 @@
             <w:r>
               <w:rPr>
                 <w:rFonts w:eastAsia="Times New Roman" w:cstheme="minorHAnsi"/>
+                <w:strike/>
                 <w:color w:val="000000"/>
                 <w:sz w:val="16"/>
                 <w:szCs w:val="16"/>
@@ -10580,6 +10582,7 @@
               <w:spacing w:after="0" w:line="240" w:lineRule="auto"/>
               <w:rPr>
                 <w:rFonts w:eastAsia="Times New Roman" w:cstheme="minorHAnsi"/>
+                <w:strike/>
                 <w:color w:val="000000"/>
                 <w:sz w:val="16"/>
                 <w:szCs w:val="16"/>
@@ -10588,6 +10591,7 @@
             <w:r>
               <w:rPr>
                 <w:rFonts w:ascii="Calibri" w:hAnsi="Calibri" w:cs="Calibri"/>
+                <w:strike/>
                 <w:color w:val="000000"/>
                 <w:sz w:val="16"/>
                 <w:szCs w:val="16"/>
@@ -10597,6 +10601,7 @@
             <w:r>
               <w:rPr>
                 <w:rFonts w:ascii="Calibri" w:hAnsi="Calibri" w:cs="Calibri"/>
+                <w:strike/>
                 <w:color w:val="000000"/>
                 <w:sz w:val="16"/>
                 <w:szCs w:val="16"/>
@@ -10616,6 +10621,7 @@
               <w:spacing w:after="0" w:line="240" w:lineRule="auto"/>
               <w:rPr>
                 <w:rFonts w:eastAsia="Times New Roman" w:cstheme="minorHAnsi"/>
+                <w:strike/>
                 <w:color w:val="000000"/>
                 <w:sz w:val="16"/>
                 <w:szCs w:val="16"/>
@@ -10624,24 +10630,17 @@
             <w:r>
               <w:rPr>
                 <w:rFonts w:ascii="Calibri" w:hAnsi="Calibri" w:cs="Calibri"/>
-                <w:color w:val="000000"/>
-                <w:sz w:val="16"/>
-                <w:szCs w:val="16"/>
-              </w:rPr>
-              <w:t>UMB103</w:t>
+                <w:strike/>
+                <w:color w:val="000000"/>
+                <w:sz w:val="16"/>
+                <w:szCs w:val="16"/>
+              </w:rPr>
+              <w:t>UMB103*&lt;YYYYMMDD&gt;.txt</w:t>
             </w:r>
             <w:r>
               <w:rPr>
                 <w:rFonts w:ascii="Calibri" w:hAnsi="Calibri" w:cs="Calibri"/>
-                <w:color w:val="000000"/>
-                <w:sz w:val="16"/>
-                <w:szCs w:val="16"/>
-              </w:rPr>
-              <w:t>*&lt;YYYYMMDD&gt;.txt</w:t>
-            </w:r>
-            <w:r>
-              <w:rPr>
-                <w:rFonts w:ascii="Calibri" w:hAnsi="Calibri" w:cs="Calibri"/>
+                <w:strike/>
                 <w:color w:val="000000"/>
                 <w:sz w:val="16"/>
                 <w:szCs w:val="16"/>
@@ -10650,25 +10649,20 @@
               <w:t>(ex,</w:t>
             </w:r>
             <w:r>
+              <w:rPr>
+                <w:strike/>
+              </w:rPr>
               <w:t xml:space="preserve"> </w:t>
             </w:r>
             <w:r>
               <w:rPr>
                 <w:rFonts w:ascii="Calibri" w:hAnsi="Calibri" w:cs="Calibri"/>
-                <w:color w:val="000000"/>
-                <w:sz w:val="16"/>
-                <w:szCs w:val="16"/>
-              </w:rPr>
-              <w:t>UMB103_ussd103nm1_2019071700.txt</w:t>
-            </w:r>
-            <w:r>
-              <w:rPr>
-                <w:rFonts w:ascii="Calibri" w:hAnsi="Calibri" w:cs="Calibri"/>
-                <w:color w:val="000000"/>
-                <w:sz w:val="16"/>
-                <w:szCs w:val="16"/>
-              </w:rPr>
-              <w:t>)</w:t>
+                <w:strike/>
+                <w:color w:val="000000"/>
+                <w:sz w:val="16"/>
+                <w:szCs w:val="16"/>
+              </w:rPr>
+              <w:t>UMB103_ussd103nm1_2019071700.txt)</w:t>
             </w:r>
           </w:p>
         </w:tc>
@@ -10682,6 +10676,7 @@
               <w:spacing w:after="0" w:line="240" w:lineRule="auto"/>
               <w:rPr>
                 <w:rFonts w:eastAsia="Times New Roman" w:cstheme="minorHAnsi"/>
+                <w:strike/>
                 <w:color w:val="000000"/>
                 <w:sz w:val="16"/>
                 <w:szCs w:val="16"/>
@@ -10690,6 +10685,7 @@
             <w:r>
               <w:rPr>
                 <w:rFonts w:eastAsia="Times New Roman" w:cstheme="minorHAnsi"/>
+                <w:strike/>
                 <w:color w:val="000000"/>
                 <w:sz w:val="16"/>
                 <w:szCs w:val="16"/>
@@ -10700,6 +10696,7 @@
             <w:r>
               <w:rPr>
                 <w:rFonts w:eastAsia="Times New Roman" w:cstheme="minorHAnsi"/>
+                <w:strike/>
                 <w:color w:val="000000"/>
                 <w:sz w:val="16"/>
                 <w:szCs w:val="16"/>
@@ -10710,6 +10707,7 @@
             <w:r>
               <w:rPr>
                 <w:rFonts w:eastAsia="Times New Roman" w:cstheme="minorHAnsi"/>
+                <w:strike/>
                 <w:color w:val="000000"/>
                 <w:sz w:val="16"/>
                 <w:szCs w:val="16"/>
@@ -10720,6 +10718,7 @@
             <w:r>
               <w:rPr>
                 <w:rFonts w:eastAsia="Times New Roman" w:cstheme="minorHAnsi"/>
+                <w:strike/>
                 <w:color w:val="000000"/>
                 <w:sz w:val="16"/>
                 <w:szCs w:val="16"/>
@@ -10730,6 +10729,7 @@
             <w:r>
               <w:rPr>
                 <w:rFonts w:eastAsia="Times New Roman" w:cstheme="minorHAnsi"/>
+                <w:strike/>
                 <w:color w:val="000000"/>
                 <w:sz w:val="16"/>
                 <w:szCs w:val="16"/>
@@ -10740,6 +10740,7 @@
             <w:r>
               <w:rPr>
                 <w:rFonts w:eastAsia="Times New Roman" w:cstheme="minorHAnsi"/>
+                <w:strike/>
                 <w:color w:val="000000"/>
                 <w:sz w:val="16"/>
                 <w:szCs w:val="16"/>
@@ -10750,6 +10751,7 @@
             <w:r>
               <w:rPr>
                 <w:rFonts w:eastAsia="Times New Roman" w:cstheme="minorHAnsi"/>
+                <w:strike/>
                 <w:color w:val="000000"/>
                 <w:sz w:val="16"/>
                 <w:szCs w:val="16"/>
@@ -10760,6 +10762,7 @@
             <w:r>
               <w:rPr>
                 <w:rFonts w:eastAsia="Times New Roman" w:cstheme="minorHAnsi"/>
+                <w:strike/>
                 <w:color w:val="000000"/>
                 <w:sz w:val="16"/>
                 <w:szCs w:val="16"/>
@@ -10770,6 +10773,7 @@
             <w:r>
               <w:rPr>
                 <w:rFonts w:eastAsia="Times New Roman" w:cstheme="minorHAnsi"/>
+                <w:strike/>
                 <w:color w:val="000000"/>
                 <w:sz w:val="16"/>
                 <w:szCs w:val="16"/>
@@ -10779,33 +10783,84 @@
             <w:r>
               <w:rPr>
                 <w:rFonts w:ascii="Calibri" w:hAnsi="Calibri" w:cs="Calibri"/>
-                <w:color w:val="000000"/>
-                <w:sz w:val="16"/>
-                <w:szCs w:val="16"/>
-              </w:rPr>
-              <w:t xml:space="preserve"> </w:t>
+                <w:strike/>
+                <w:color w:val="000000"/>
+                <w:sz w:val="16"/>
+                <w:szCs w:val="16"/>
+              </w:rPr>
+              <w:t xml:space="preserve"> UMB103</w:t>
             </w:r>
             <w:r>
               <w:rPr>
                 <w:rFonts w:ascii="Calibri" w:hAnsi="Calibri" w:cs="Calibri"/>
-                <w:color w:val="000000"/>
-                <w:sz w:val="16"/>
-                <w:szCs w:val="16"/>
-              </w:rPr>
-              <w:t>UMB103</w:t>
+                <w:strike/>
+                <w:color w:val="000000"/>
+                <w:sz w:val="16"/>
+                <w:szCs w:val="16"/>
+              </w:rPr>
+              <w:t>*</w:t>
             </w:r>
             <w:r>
               <w:rPr>
                 <w:rFonts w:ascii="Calibri" w:hAnsi="Calibri" w:cs="Calibri"/>
-                <w:color w:val="000000"/>
-                <w:sz w:val="16"/>
-                <w:szCs w:val="16"/>
-              </w:rPr>
-              <w:t>*</w:t>
+                <w:strike/>
+                <w:color w:val="000000"/>
+                <w:sz w:val="16"/>
+                <w:szCs w:val="16"/>
+              </w:rPr>
+              <w:t>_</w:t>
             </w:r>
             <w:r>
               <w:rPr>
                 <w:rFonts w:ascii="Calibri" w:hAnsi="Calibri" w:cs="Calibri"/>
+                <w:strike/>
+                <w:color w:val="000000"/>
+                <w:sz w:val="16"/>
+                <w:szCs w:val="16"/>
+              </w:rPr>
+              <w:t>&lt;YYYYMMDD&gt;.txt</w:t>
+            </w:r>
+          </w:p>
+        </w:tc>
+        <w:tc>
+          <w:tcPr>
+            <w:tcW w:w="2520" w:type="dxa"/>
+          </w:tcPr>
+          <w:p>
+            <w:pPr>
+              <w:spacing w:after="0" w:line="240" w:lineRule="auto"/>
+              <w:rPr>
+                <w:rFonts w:eastAsia="Times New Roman" w:cstheme="minorHAnsi"/>
+                <w:strike/>
+                <w:color w:val="000000"/>
+                <w:sz w:val="16"/>
+                <w:szCs w:val="16"/>
+              </w:rPr>
+            </w:pPr>
+            <w:r>
+              <w:rPr>
+                <w:rFonts w:ascii="Calibri" w:hAnsi="Calibri" w:cs="Calibri"/>
+                <w:strike/>
+                <w:color w:val="000000"/>
+                <w:sz w:val="16"/>
+                <w:szCs w:val="16"/>
+              </w:rPr>
+              <w:t>/SIT/EDW/SRC_DATA/USSD/UMB/&lt;YYYYMMDD&gt;/</w:t>
+            </w:r>
+            <w:r>
+              <w:rPr>
+                <w:rFonts w:ascii="Calibri" w:hAnsi="Calibri" w:cs="Calibri"/>
+                <w:strike/>
+                <w:color w:val="000000"/>
+                <w:sz w:val="16"/>
+                <w:szCs w:val="16"/>
+              </w:rPr>
+              <w:t xml:space="preserve"> UMB103*</w:t>
+            </w:r>
+            <w:r>
+              <w:rPr>
+                <w:rFonts w:ascii="Calibri" w:hAnsi="Calibri" w:cs="Calibri"/>
+                <w:strike/>
                 <w:color w:val="000000"/>
                 <w:sz w:val="16"/>
                 <w:szCs w:val="16"/>
@@ -10815,202 +10870,76 @@
             <w:r>
               <w:rPr>
                 <w:rFonts w:ascii="Calibri" w:hAnsi="Calibri" w:cs="Calibri"/>
-                <w:color w:val="000000"/>
-                <w:sz w:val="16"/>
-                <w:szCs w:val="16"/>
-              </w:rPr>
-              <w:t>&lt;YYYYMMDD&gt;</w:t>
-            </w:r>
+                <w:strike/>
+                <w:color w:val="000000"/>
+                <w:sz w:val="16"/>
+                <w:szCs w:val="16"/>
+              </w:rPr>
+              <w:t>&lt;YYYYMMDD&gt;.txt</w:t>
+            </w:r>
+          </w:p>
+        </w:tc>
+        <w:tc>
+          <w:tcPr>
+            <w:tcW w:w="2430" w:type="dxa"/>
+          </w:tcPr>
+          <w:p>
+            <w:pPr>
+              <w:spacing w:after="0" w:line="240" w:lineRule="auto"/>
+              <w:rPr>
+                <w:rFonts w:eastAsia="Times New Roman" w:cstheme="minorHAnsi"/>
+                <w:strike/>
+                <w:color w:val="000000"/>
+                <w:sz w:val="16"/>
+                <w:szCs w:val="16"/>
+              </w:rPr>
+            </w:pPr>
             <w:r>
               <w:rPr>
                 <w:rFonts w:ascii="Calibri" w:hAnsi="Calibri" w:cs="Calibri"/>
-                <w:color w:val="000000"/>
-                <w:sz w:val="16"/>
-                <w:szCs w:val="16"/>
-              </w:rPr>
-              <w:t>.txt</w:t>
-            </w:r>
-          </w:p>
-        </w:tc>
-        <w:tc>
-          <w:tcPr>
-            <w:tcW w:w="2520" w:type="dxa"/>
-          </w:tcPr>
-          <w:p>
-            <w:pPr>
-              <w:spacing w:after="0" w:line="240" w:lineRule="auto"/>
-              <w:rPr>
-                <w:rFonts w:eastAsia="Times New Roman" w:cstheme="minorHAnsi"/>
-                <w:color w:val="000000"/>
-                <w:sz w:val="16"/>
-                <w:szCs w:val="16"/>
-              </w:rPr>
-            </w:pPr>
+                <w:strike/>
+                <w:color w:val="000000"/>
+                <w:sz w:val="16"/>
+                <w:szCs w:val="16"/>
+              </w:rPr>
+              <w:t>/DEV/EDW/SRC_DATA/USSD/UMB/&lt;YYYYMMDD</w:t>
+            </w:r>
+            <w:proofErr w:type="gramStart"/>
             <w:r>
               <w:rPr>
                 <w:rFonts w:ascii="Calibri" w:hAnsi="Calibri" w:cs="Calibri"/>
-                <w:color w:val="000000"/>
-                <w:sz w:val="16"/>
-                <w:szCs w:val="16"/>
-              </w:rPr>
-              <w:t>/SIT/EDW/SRC_DATA/USSD/UMB/</w:t>
-            </w:r>
+                <w:strike/>
+                <w:color w:val="000000"/>
+                <w:sz w:val="16"/>
+                <w:szCs w:val="16"/>
+              </w:rPr>
+              <w:t>&gt;./</w:t>
+            </w:r>
+            <w:proofErr w:type="gramEnd"/>
             <w:r>
               <w:rPr>
                 <w:rFonts w:ascii="Calibri" w:hAnsi="Calibri" w:cs="Calibri"/>
-                <w:color w:val="000000"/>
-                <w:sz w:val="16"/>
-                <w:szCs w:val="16"/>
-              </w:rPr>
-              <w:t>&lt;YYYYMMDD&gt;</w:t>
+                <w:strike/>
+                <w:color w:val="000000"/>
+                <w:sz w:val="16"/>
+                <w:szCs w:val="16"/>
+              </w:rPr>
+              <w:t xml:space="preserve"> UMB103*</w:t>
             </w:r>
             <w:r>
               <w:rPr>
                 <w:rFonts w:ascii="Calibri" w:hAnsi="Calibri" w:cs="Calibri"/>
-                <w:color w:val="000000"/>
-                <w:sz w:val="16"/>
-                <w:szCs w:val="16"/>
-              </w:rPr>
-              <w:t>/</w:t>
+                <w:strike/>
+                <w:color w:val="000000"/>
+                <w:sz w:val="16"/>
+                <w:szCs w:val="16"/>
+              </w:rPr>
+              <w:t>_</w:t>
             </w:r>
             <w:r>
               <w:rPr>
                 <w:rFonts w:ascii="Calibri" w:hAnsi="Calibri" w:cs="Calibri"/>
-                <w:color w:val="000000"/>
-                <w:sz w:val="16"/>
-                <w:szCs w:val="16"/>
-              </w:rPr>
-              <w:t xml:space="preserve"> </w:t>
-            </w:r>
-            <w:r>
-              <w:rPr>
-                <w:rFonts w:ascii="Calibri" w:hAnsi="Calibri" w:cs="Calibri"/>
-                <w:color w:val="000000"/>
-                <w:sz w:val="16"/>
-                <w:szCs w:val="16"/>
-              </w:rPr>
-              <w:t>UMB103</w:t>
-            </w:r>
-            <w:r>
-              <w:rPr>
-                <w:rFonts w:ascii="Calibri" w:hAnsi="Calibri" w:cs="Calibri"/>
-                <w:color w:val="000000"/>
-                <w:sz w:val="16"/>
-                <w:szCs w:val="16"/>
-              </w:rPr>
-              <w:t>*</w:t>
-            </w:r>
-            <w:r>
-              <w:rPr>
-                <w:rFonts w:ascii="Calibri" w:hAnsi="Calibri" w:cs="Calibri"/>
-                <w:color w:val="000000"/>
-                <w:sz w:val="16"/>
-                <w:szCs w:val="16"/>
-              </w:rPr>
-              <w:t>_</w:t>
-            </w:r>
-            <w:r>
-              <w:rPr>
-                <w:rFonts w:ascii="Calibri" w:hAnsi="Calibri" w:cs="Calibri"/>
-                <w:color w:val="000000"/>
-                <w:sz w:val="16"/>
-                <w:szCs w:val="16"/>
-              </w:rPr>
-              <w:t>&lt;YYYYMMDD&gt;.txt</w:t>
-            </w:r>
-          </w:p>
-        </w:tc>
-        <w:tc>
-          <w:tcPr>
-            <w:tcW w:w="2430" w:type="dxa"/>
-          </w:tcPr>
-          <w:p>
-            <w:pPr>
-              <w:spacing w:after="0" w:line="240" w:lineRule="auto"/>
-              <w:rPr>
-                <w:rFonts w:eastAsia="Times New Roman" w:cstheme="minorHAnsi"/>
-                <w:color w:val="000000"/>
-                <w:sz w:val="16"/>
-                <w:szCs w:val="16"/>
-              </w:rPr>
-            </w:pPr>
-            <w:r>
-              <w:rPr>
-                <w:rFonts w:ascii="Calibri" w:hAnsi="Calibri" w:cs="Calibri"/>
-                <w:color w:val="000000"/>
-                <w:sz w:val="16"/>
-                <w:szCs w:val="16"/>
-              </w:rPr>
-              <w:t>/DEV/EDW/SRC_DATA/USSD/UMB/</w:t>
-            </w:r>
-            <w:r>
-              <w:rPr>
-                <w:rFonts w:ascii="Calibri" w:hAnsi="Calibri" w:cs="Calibri"/>
-                <w:color w:val="000000"/>
-                <w:sz w:val="16"/>
-                <w:szCs w:val="16"/>
-              </w:rPr>
-              <w:t>&lt;YYYYMMDD</w:t>
-            </w:r>
-            <w:proofErr w:type="gramStart"/>
-            <w:r>
-              <w:rPr>
-                <w:rFonts w:ascii="Calibri" w:hAnsi="Calibri" w:cs="Calibri"/>
-                <w:color w:val="000000"/>
-                <w:sz w:val="16"/>
-                <w:szCs w:val="16"/>
-              </w:rPr>
-              <w:t>&gt;</w:t>
-            </w:r>
-            <w:r>
-              <w:rPr>
-                <w:rFonts w:ascii="Calibri" w:hAnsi="Calibri" w:cs="Calibri"/>
-                <w:color w:val="000000"/>
-                <w:sz w:val="16"/>
-                <w:szCs w:val="16"/>
-              </w:rPr>
-              <w:t>./</w:t>
-            </w:r>
-            <w:proofErr w:type="gramEnd"/>
-            <w:r>
-              <w:rPr>
-                <w:rFonts w:ascii="Calibri" w:hAnsi="Calibri" w:cs="Calibri"/>
-                <w:color w:val="000000"/>
-                <w:sz w:val="16"/>
-                <w:szCs w:val="16"/>
-              </w:rPr>
-              <w:t xml:space="preserve"> </w:t>
-            </w:r>
-            <w:r>
-              <w:rPr>
-                <w:rFonts w:ascii="Calibri" w:hAnsi="Calibri" w:cs="Calibri"/>
-                <w:color w:val="000000"/>
-                <w:sz w:val="16"/>
-                <w:szCs w:val="16"/>
-              </w:rPr>
-              <w:t>UMB103</w:t>
-            </w:r>
-            <w:r>
-              <w:rPr>
-                <w:rFonts w:ascii="Calibri" w:hAnsi="Calibri" w:cs="Calibri"/>
-                <w:color w:val="000000"/>
-                <w:sz w:val="16"/>
-                <w:szCs w:val="16"/>
-              </w:rPr>
-              <w:t>*</w:t>
-            </w:r>
-            <w:r>
-              <w:rPr>
-                <w:rFonts w:ascii="Calibri" w:hAnsi="Calibri" w:cs="Calibri"/>
-                <w:color w:val="000000"/>
-                <w:sz w:val="16"/>
-                <w:szCs w:val="16"/>
-              </w:rPr>
-              <w:t>_</w:t>
-            </w:r>
-            <w:r>
-              <w:rPr>
-                <w:rFonts w:ascii="Calibri" w:hAnsi="Calibri" w:cs="Calibri"/>
+                <w:strike/>
                 <w:color w:val="000000"/>
                 <w:sz w:val="16"/>
                 <w:szCs w:val="16"/>
@@ -13812,6 +13741,7 @@
               <w:jc w:val="center"/>
               <w:rPr>
                 <w:rFonts w:eastAsia="Times New Roman" w:cstheme="minorHAnsi"/>
+                <w:strike/>
                 <w:color w:val="000000"/>
                 <w:sz w:val="16"/>
                 <w:szCs w:val="16"/>
@@ -13820,6 +13750,7 @@
             <w:r>
               <w:rPr>
                 <w:rFonts w:eastAsia="Times New Roman" w:cstheme="minorHAnsi"/>
+                <w:strike/>
                 <w:color w:val="000000"/>
                 <w:sz w:val="16"/>
                 <w:szCs w:val="16"/>
@@ -13845,6 +13776,7 @@
               <w:jc w:val="center"/>
               <w:rPr>
                 <w:rFonts w:eastAsia="Times New Roman" w:cstheme="minorHAnsi"/>
+                <w:strike/>
                 <w:color w:val="000000"/>
                 <w:sz w:val="16"/>
                 <w:szCs w:val="16"/>
@@ -13853,6 +13785,7 @@
             <w:r>
               <w:rPr>
                 <w:rFonts w:eastAsia="Times New Roman" w:cstheme="minorHAnsi"/>
+                <w:strike/>
                 <w:color w:val="000000"/>
                 <w:sz w:val="16"/>
                 <w:szCs w:val="16"/>
@@ -13878,6 +13811,7 @@
               <w:spacing w:after="0" w:line="240" w:lineRule="auto"/>
               <w:rPr>
                 <w:rFonts w:eastAsia="Times New Roman" w:cstheme="minorHAnsi"/>
+                <w:strike/>
                 <w:color w:val="000000"/>
                 <w:sz w:val="16"/>
                 <w:szCs w:val="16"/>
@@ -13886,6 +13820,7 @@
             <w:r>
               <w:rPr>
                 <w:rFonts w:ascii="Calibri" w:hAnsi="Calibri" w:cs="Calibri"/>
+                <w:strike/>
                 <w:color w:val="000000"/>
                 <w:sz w:val="16"/>
                 <w:szCs w:val="16"/>
@@ -13911,6 +13846,7 @@
               <w:jc w:val="center"/>
               <w:rPr>
                 <w:rFonts w:eastAsia="Times New Roman" w:cstheme="minorHAnsi"/>
+                <w:strike/>
                 <w:color w:val="000000"/>
                 <w:sz w:val="16"/>
                 <w:szCs w:val="16"/>
@@ -13919,6 +13855,7 @@
             <w:r>
               <w:rPr>
                 <w:rFonts w:ascii="Calibri" w:hAnsi="Calibri" w:cs="Calibri"/>
+                <w:strike/>
                 <w:color w:val="000000"/>
                 <w:sz w:val="16"/>
                 <w:szCs w:val="16"/>
@@ -13944,6 +13881,7 @@
               <w:jc w:val="center"/>
               <w:rPr>
                 <w:rFonts w:eastAsia="Times New Roman" w:cstheme="minorHAnsi"/>
+                <w:strike/>
                 <w:color w:val="000000"/>
                 <w:sz w:val="16"/>
                 <w:szCs w:val="16"/>
@@ -13952,6 +13890,7 @@
             <w:r>
               <w:rPr>
                 <w:rFonts w:ascii="Calibri" w:hAnsi="Calibri" w:cs="Calibri"/>
+                <w:strike/>
                 <w:color w:val="000000"/>
                 <w:sz w:val="16"/>
                 <w:szCs w:val="16"/>
@@ -13976,6 +13915,7 @@
               <w:jc w:val="center"/>
               <w:rPr>
                 <w:rFonts w:eastAsia="Times New Roman" w:cstheme="minorHAnsi"/>
+                <w:strike/>
                 <w:color w:val="000000"/>
                 <w:sz w:val="16"/>
                 <w:szCs w:val="16"/>
@@ -13984,6 +13924,7 @@
             <w:r>
               <w:rPr>
                 <w:rFonts w:ascii="Calibri" w:hAnsi="Calibri" w:cs="Calibri"/>
+                <w:strike/>
                 <w:color w:val="000000"/>
                 <w:sz w:val="16"/>
                 <w:szCs w:val="16"/>
@@ -14009,6 +13950,7 @@
               <w:jc w:val="center"/>
               <w:rPr>
                 <w:rFonts w:eastAsia="Times New Roman" w:cstheme="minorHAnsi"/>
+                <w:strike/>
                 <w:color w:val="000000"/>
                 <w:sz w:val="16"/>
                 <w:szCs w:val="16"/>
@@ -14017,6 +13959,7 @@
             <w:r>
               <w:rPr>
                 <w:rFonts w:ascii="Calibri" w:hAnsi="Calibri" w:cs="Calibri"/>
+                <w:strike/>
                 <w:color w:val="000000"/>
                 <w:sz w:val="16"/>
                 <w:szCs w:val="16"/>
@@ -14041,6 +13984,7 @@
               <w:jc w:val="center"/>
               <w:rPr>
                 <w:rFonts w:eastAsia="Times New Roman" w:cstheme="minorHAnsi"/>
+                <w:strike/>
                 <w:color w:val="000000"/>
                 <w:sz w:val="16"/>
                 <w:szCs w:val="16"/>
@@ -14049,6 +13993,7 @@
             <w:r>
               <w:rPr>
                 <w:rFonts w:ascii="Calibri" w:hAnsi="Calibri" w:cs="Calibri"/>
+                <w:strike/>
                 <w:color w:val="000000"/>
                 <w:sz w:val="16"/>
                 <w:szCs w:val="16"/>
@@ -14074,6 +14019,7 @@
               <w:jc w:val="center"/>
               <w:rPr>
                 <w:rFonts w:eastAsia="Times New Roman" w:cstheme="minorHAnsi"/>
+                <w:strike/>
                 <w:color w:val="000000"/>
                 <w:sz w:val="16"/>
                 <w:szCs w:val="16"/>
@@ -14082,6 +14028,7 @@
             <w:r>
               <w:rPr>
                 <w:rFonts w:ascii="Calibri" w:hAnsi="Calibri" w:cs="Calibri"/>
+                <w:strike/>
                 <w:color w:val="000000"/>
                 <w:sz w:val="16"/>
                 <w:szCs w:val="16"/>
@@ -14107,6 +14054,7 @@
               <w:jc w:val="center"/>
               <w:rPr>
                 <w:rFonts w:eastAsia="Times New Roman" w:cstheme="minorHAnsi"/>
+                <w:strike/>
                 <w:color w:val="000000"/>
                 <w:sz w:val="16"/>
                 <w:szCs w:val="16"/>
@@ -14115,6 +14063,7 @@
             <w:r>
               <w:rPr>
                 <w:rFonts w:ascii="Calibri" w:hAnsi="Calibri" w:cs="Calibri"/>
+                <w:strike/>
                 <w:color w:val="000000"/>
                 <w:sz w:val="16"/>
                 <w:szCs w:val="16"/>
@@ -14139,6 +14088,7 @@
               <w:jc w:val="center"/>
               <w:rPr>
                 <w:rFonts w:eastAsia="Times New Roman" w:cstheme="minorHAnsi"/>
+                <w:strike/>
                 <w:color w:val="000000"/>
                 <w:sz w:val="16"/>
                 <w:szCs w:val="16"/>
@@ -14147,6 +14097,7 @@
             <w:r>
               <w:rPr>
                 <w:rFonts w:ascii="Calibri" w:hAnsi="Calibri" w:cs="Calibri"/>
+                <w:strike/>
                 <w:color w:val="000000"/>
                 <w:sz w:val="16"/>
                 <w:szCs w:val="16"/>
@@ -16980,15 +16931,16 @@
               <w:jc w:val="center"/>
               <w:rPr>
                 <w:rFonts w:eastAsia="Times New Roman" w:cstheme="minorHAnsi"/>
-                <w:color w:val="000000"/>
-                <w:sz w:val="16"/>
-                <w:szCs w:val="16"/>
-              </w:rPr>
-            </w:pPr>
-            <w:bookmarkStart w:id="55" w:name="_GoBack" w:colFirst="1" w:colLast="5"/>
+                <w:strike/>
+                <w:color w:val="000000"/>
+                <w:sz w:val="16"/>
+                <w:szCs w:val="16"/>
+              </w:rPr>
+            </w:pPr>
             <w:r>
               <w:rPr>
                 <w:rFonts w:eastAsia="Times New Roman" w:cstheme="minorHAnsi"/>
+                <w:strike/>
                 <w:color w:val="000000"/>
                 <w:sz w:val="16"/>
                 <w:szCs w:val="16"/>
@@ -17014,6 +16966,7 @@
               <w:jc w:val="center"/>
               <w:rPr>
                 <w:rFonts w:eastAsia="Times New Roman" w:cstheme="minorHAnsi"/>
+                <w:strike/>
                 <w:color w:val="000000"/>
                 <w:sz w:val="16"/>
                 <w:szCs w:val="16"/>
@@ -17022,20 +16975,12 @@
             <w:r>
               <w:rPr>
                 <w:rFonts w:ascii="Calibri" w:hAnsi="Calibri" w:cs="Calibri"/>
-                <w:color w:val="000000"/>
-                <w:sz w:val="16"/>
-                <w:szCs w:val="16"/>
-              </w:rPr>
-              <w:t>UMB</w:t>
-            </w:r>
-            <w:r>
-              <w:rPr>
-                <w:rFonts w:ascii="Calibri" w:hAnsi="Calibri" w:cs="Calibri"/>
-                <w:color w:val="000000"/>
-                <w:sz w:val="16"/>
-                <w:szCs w:val="16"/>
-              </w:rPr>
-              <w:t>103</w:t>
+                <w:strike/>
+                <w:color w:val="000000"/>
+                <w:sz w:val="16"/>
+                <w:szCs w:val="16"/>
+              </w:rPr>
+              <w:t>UMB103</w:t>
             </w:r>
           </w:p>
         </w:tc>
@@ -17056,6 +17001,7 @@
               <w:spacing w:after="0" w:line="240" w:lineRule="auto"/>
               <w:rPr>
                 <w:rFonts w:eastAsia="Times New Roman" w:cstheme="minorHAnsi"/>
+                <w:strike/>
                 <w:color w:val="000000"/>
                 <w:sz w:val="16"/>
                 <w:szCs w:val="16"/>
@@ -17064,6 +17010,7 @@
             <w:r>
               <w:rPr>
                 <w:rFonts w:ascii="Calibri" w:hAnsi="Calibri" w:cs="Calibri"/>
+                <w:strike/>
                 <w:color w:val="000000"/>
                 <w:sz w:val="16"/>
                 <w:szCs w:val="16"/>
@@ -17089,6 +17036,7 @@
               <w:jc w:val="center"/>
               <w:rPr>
                 <w:rFonts w:eastAsia="Times New Roman" w:cstheme="minorHAnsi"/>
+                <w:strike/>
                 <w:color w:val="000000"/>
                 <w:sz w:val="16"/>
                 <w:szCs w:val="16"/>
@@ -17097,6 +17045,7 @@
             <w:r>
               <w:rPr>
                 <w:rFonts w:ascii="Calibri" w:hAnsi="Calibri" w:cs="Calibri"/>
+                <w:strike/>
                 <w:color w:val="000000"/>
                 <w:sz w:val="16"/>
                 <w:szCs w:val="16"/>
@@ -17121,6 +17070,7 @@
               <w:jc w:val="center"/>
               <w:rPr>
                 <w:rFonts w:ascii="Tahoma" w:eastAsia="Times New Roman" w:hAnsi="Tahoma" w:cs="Tahoma"/>
+                <w:strike/>
                 <w:color w:val="000000"/>
                 <w:sz w:val="16"/>
                 <w:szCs w:val="16"/>
@@ -17129,6 +17079,7 @@
             <w:r>
               <w:rPr>
                 <w:rFonts w:ascii="Tahoma" w:eastAsia="Times New Roman" w:hAnsi="Tahoma" w:cs="Tahoma"/>
+                <w:strike/>
                 <w:color w:val="000000"/>
                 <w:sz w:val="16"/>
                 <w:szCs w:val="16"/>
@@ -17153,6 +17104,7 @@
               <w:jc w:val="center"/>
               <w:rPr>
                 <w:rFonts w:ascii="Tahoma" w:eastAsia="Times New Roman" w:hAnsi="Tahoma" w:cs="Tahoma"/>
+                <w:strike/>
                 <w:color w:val="000000"/>
                 <w:sz w:val="16"/>
                 <w:szCs w:val="16"/>
@@ -17161,6 +17113,7 @@
             <w:r>
               <w:rPr>
                 <w:rFonts w:ascii="Calibri" w:hAnsi="Calibri" w:cs="Calibri"/>
+                <w:strike/>
                 <w:color w:val="000000"/>
                 <w:sz w:val="16"/>
                 <w:szCs w:val="16"/>
@@ -17170,7 +17123,6 @@
           </w:p>
         </w:tc>
       </w:tr>
-      <w:bookmarkEnd w:id="55"/>
     </w:tbl>
     <w:p>
       <w:pPr>
@@ -17188,7 +17140,7 @@
           <w:lang w:val="en-GB"/>
         </w:rPr>
       </w:pPr>
-      <w:bookmarkStart w:id="56" w:name="_Toc468289721"/>
+      <w:bookmarkStart w:id="55" w:name="_Toc468289721"/>
       <w:bookmarkEnd w:id="54"/>
       <w:proofErr w:type="gramStart"/>
       <w:r>
@@ -17798,7 +17750,7 @@
         <w:t>the value is blank are exempted from the file count validation check.</w:t>
       </w:r>
     </w:p>
-    <w:bookmarkEnd w:id="56"/>
+    <w:bookmarkEnd w:id="55"/>
     <w:p>
       <w:pPr>
         <w:pStyle w:val="Heading4"/>
@@ -18408,6 +18360,7 @@
               <w:jc w:val="center"/>
               <w:rPr>
                 <w:rFonts w:eastAsia="Times New Roman" w:cstheme="minorHAnsi"/>
+                <w:strike/>
                 <w:color w:val="000000"/>
                 <w:sz w:val="16"/>
                 <w:szCs w:val="16"/>
@@ -18416,6 +18369,7 @@
             <w:r>
               <w:rPr>
                 <w:rFonts w:eastAsia="Times New Roman" w:cstheme="minorHAnsi"/>
+                <w:strike/>
                 <w:color w:val="000000"/>
                 <w:sz w:val="16"/>
                 <w:szCs w:val="16"/>
@@ -18441,6 +18395,7 @@
               <w:spacing w:after="0" w:line="240" w:lineRule="auto"/>
               <w:rPr>
                 <w:rFonts w:eastAsia="Times New Roman" w:cstheme="minorHAnsi"/>
+                <w:strike/>
                 <w:color w:val="000000"/>
                 <w:sz w:val="16"/>
                 <w:szCs w:val="16"/>
@@ -18449,6 +18404,7 @@
             <w:r>
               <w:rPr>
                 <w:rFonts w:ascii="Calibri" w:hAnsi="Calibri" w:cs="Calibri"/>
+                <w:strike/>
                 <w:color w:val="000000"/>
                 <w:sz w:val="16"/>
                 <w:szCs w:val="16"/>
@@ -18458,6 +18414,7 @@
             <w:r>
               <w:rPr>
                 <w:rFonts w:ascii="Calibri" w:hAnsi="Calibri" w:cs="Calibri"/>
+                <w:strike/>
                 <w:color w:val="000000"/>
                 <w:sz w:val="16"/>
                 <w:szCs w:val="16"/>
@@ -18484,6 +18441,7 @@
               <w:spacing w:after="0" w:line="240" w:lineRule="auto"/>
               <w:rPr>
                 <w:rFonts w:eastAsia="Times New Roman" w:cstheme="minorHAnsi"/>
+                <w:strike/>
                 <w:color w:val="000000"/>
                 <w:sz w:val="16"/>
                 <w:szCs w:val="16"/>
@@ -18492,6 +18450,7 @@
             <w:r>
               <w:rPr>
                 <w:rFonts w:ascii="Calibri" w:hAnsi="Calibri" w:cs="Calibri"/>
+                <w:strike/>
                 <w:color w:val="000000"/>
                 <w:sz w:val="16"/>
                 <w:szCs w:val="16"/>
@@ -18516,6 +18475,7 @@
               <w:spacing w:after="0" w:line="240" w:lineRule="auto"/>
               <w:jc w:val="both"/>
               <w:rPr>
+                <w:strike/>
                 <w:sz w:val="16"/>
                 <w:szCs w:val="16"/>
               </w:rPr>
@@ -18523,6 +18483,7 @@
             <w:r>
               <w:rPr>
                 <w:rFonts w:ascii="Calibri" w:hAnsi="Calibri" w:cs="Calibri"/>
+                <w:strike/>
                 <w:color w:val="000000"/>
                 <w:sz w:val="16"/>
                 <w:szCs w:val="16"/>
@@ -18547,6 +18508,7 @@
               <w:spacing w:after="0" w:line="240" w:lineRule="auto"/>
               <w:rPr>
                 <w:rFonts w:cstheme="minorHAnsi"/>
+                <w:strike/>
                 <w:color w:val="000000"/>
                 <w:sz w:val="16"/>
                 <w:szCs w:val="16"/>
@@ -18555,6 +18517,7 @@
             <w:r>
               <w:rPr>
                 <w:rFonts w:ascii="Calibri" w:hAnsi="Calibri" w:cs="Calibri"/>
+                <w:strike/>
                 <w:color w:val="000000"/>
                 <w:sz w:val="16"/>
                 <w:szCs w:val="16"/>
@@ -18581,10 +18544,10 @@
           <w:lang w:val="en-GB"/>
         </w:rPr>
       </w:pPr>
-      <w:bookmarkStart w:id="57" w:name="_Toc15831562"/>
-      <w:bookmarkStart w:id="58" w:name="_Toc15837882"/>
-      <w:bookmarkStart w:id="59" w:name="_Toc16081823"/>
-      <w:bookmarkStart w:id="60" w:name="_Toc25155923"/>
+      <w:bookmarkStart w:id="56" w:name="_Toc15831562"/>
+      <w:bookmarkStart w:id="57" w:name="_Toc15837882"/>
+      <w:bookmarkStart w:id="58" w:name="_Toc16081823"/>
+      <w:bookmarkStart w:id="59" w:name="_Toc25155923"/>
       <w:r>
         <w:rPr>
           <w:lang w:val="en-GB"/>
@@ -18597,10 +18560,10 @@
         </w:rPr>
         <w:t>Record Format</w:t>
       </w:r>
+      <w:bookmarkEnd w:id="56"/>
       <w:bookmarkEnd w:id="57"/>
       <w:bookmarkEnd w:id="58"/>
       <w:bookmarkEnd w:id="59"/>
-      <w:bookmarkEnd w:id="60"/>
       <w:r>
         <w:rPr>
           <w:lang w:val="en-GB"/>
@@ -33973,29 +33936,29 @@
           <w:ilvl w:val="3"/>
           <w:numId w:val="33"/>
         </w:numPr>
-      </w:pPr>
-      <w:r>
-        <w:t>DWO_</w:t>
-      </w:r>
-      <w:r>
-        <w:t>USSD_UMB103</w:t>
+        <w:rPr>
+          <w:strike/>
+        </w:rPr>
+      </w:pPr>
+      <w:r>
+        <w:rPr>
+          <w:strike/>
+        </w:rPr>
+        <w:t>DWO_USSD_UMB103</w:t>
       </w:r>
     </w:p>
     <w:p>
       <w:pPr>
         <w:ind w:left="1440"/>
-      </w:pPr>
-      <w:r>
-        <w:t xml:space="preserve">Feed stores </w:t>
-      </w:r>
-      <w:r>
-        <w:t xml:space="preserve">USSD </w:t>
-      </w:r>
-      <w:r>
-        <w:t>CDR</w:t>
-      </w:r>
-      <w:r>
-        <w:t xml:space="preserve"> transaction</w:t>
+        <w:rPr>
+          <w:strike/>
+        </w:rPr>
+      </w:pPr>
+      <w:r>
+        <w:rPr>
+          <w:strike/>
+        </w:rPr>
+        <w:t>Feed stores USSD CDR transaction</w:t>
       </w:r>
     </w:p>
     <w:tbl>
@@ -34036,6 +33999,7 @@
                 <w:rFonts w:ascii="Calibri" w:eastAsia="Times New Roman" w:hAnsi="Calibri" w:cs="Times New Roman"/>
                 <w:b/>
                 <w:bCs/>
+                <w:strike/>
                 <w:color w:val="FFFFFF"/>
                 <w:sz w:val="18"/>
                 <w:szCs w:val="18"/>
@@ -34046,6 +34010,7 @@
                 <w:rFonts w:ascii="Calibri" w:eastAsia="Times New Roman" w:hAnsi="Calibri" w:cs="Times New Roman"/>
                 <w:b/>
                 <w:bCs/>
+                <w:strike/>
                 <w:color w:val="FFFFFF" w:themeColor="background1"/>
                 <w:sz w:val="18"/>
                 <w:szCs w:val="18"/>
@@ -34074,6 +34039,7 @@
                 <w:rFonts w:ascii="Calibri" w:eastAsia="Times New Roman" w:hAnsi="Calibri" w:cs="Times New Roman"/>
                 <w:b/>
                 <w:bCs/>
+                <w:strike/>
                 <w:color w:val="FFFFFF"/>
                 <w:sz w:val="18"/>
                 <w:szCs w:val="18"/>
@@ -34084,6 +34050,7 @@
                 <w:rFonts w:ascii="Calibri" w:eastAsia="Times New Roman" w:hAnsi="Calibri" w:cs="Times New Roman"/>
                 <w:b/>
                 <w:bCs/>
+                <w:strike/>
                 <w:color w:val="FFFFFF" w:themeColor="background1"/>
                 <w:sz w:val="18"/>
                 <w:szCs w:val="18"/>
@@ -34112,6 +34079,7 @@
                 <w:rFonts w:ascii="Calibri" w:eastAsia="Times New Roman" w:hAnsi="Calibri" w:cs="Times New Roman"/>
                 <w:b/>
                 <w:bCs/>
+                <w:strike/>
                 <w:color w:val="FFFFFF"/>
                 <w:sz w:val="18"/>
                 <w:szCs w:val="18"/>
@@ -34122,6 +34090,7 @@
                 <w:rFonts w:ascii="Calibri" w:eastAsia="Times New Roman" w:hAnsi="Calibri" w:cs="Times New Roman"/>
                 <w:b/>
                 <w:bCs/>
+                <w:strike/>
                 <w:color w:val="FFFFFF" w:themeColor="background1"/>
                 <w:sz w:val="18"/>
                 <w:szCs w:val="18"/>
@@ -34148,6 +34117,7 @@
                 <w:rFonts w:ascii="Calibri" w:eastAsia="Times New Roman" w:hAnsi="Calibri" w:cs="Times New Roman"/>
                 <w:b/>
                 <w:bCs/>
+                <w:strike/>
                 <w:color w:val="FFFFFF" w:themeColor="background1"/>
                 <w:sz w:val="18"/>
                 <w:szCs w:val="18"/>
@@ -34158,6 +34128,7 @@
                 <w:rFonts w:ascii="Calibri" w:eastAsia="Times New Roman" w:hAnsi="Calibri" w:cs="Times New Roman"/>
                 <w:b/>
                 <w:bCs/>
+                <w:strike/>
                 <w:color w:val="FFFFFF" w:themeColor="background1"/>
                 <w:sz w:val="18"/>
                 <w:szCs w:val="18"/>
@@ -34189,14 +34160,16 @@
               <w:spacing w:after="0" w:line="240" w:lineRule="auto"/>
               <w:rPr>
                 <w:rFonts w:ascii="Calibri" w:eastAsia="Times New Roman" w:hAnsi="Calibri" w:cs="Times New Roman"/>
-                <w:color w:val="000000"/>
-                <w:sz w:val="16"/>
-                <w:szCs w:val="16"/>
-              </w:rPr>
-            </w:pPr>
-            <w:r>
-              <w:rPr>
-                <w:rFonts w:ascii="Calibri" w:eastAsia="Times New Roman" w:hAnsi="Calibri" w:cs="Times New Roman"/>
+                <w:strike/>
+                <w:color w:val="000000"/>
+                <w:sz w:val="16"/>
+                <w:szCs w:val="16"/>
+              </w:rPr>
+            </w:pPr>
+            <w:r>
+              <w:rPr>
+                <w:rFonts w:ascii="Calibri" w:eastAsia="Times New Roman" w:hAnsi="Calibri" w:cs="Times New Roman"/>
+                <w:strike/>
                 <w:color w:val="000000"/>
                 <w:sz w:val="16"/>
                 <w:szCs w:val="16"/>
@@ -34222,6 +34195,7 @@
               <w:spacing w:after="0" w:line="240" w:lineRule="auto"/>
               <w:rPr>
                 <w:rFonts w:ascii="Calibri" w:eastAsia="Times New Roman" w:hAnsi="Calibri" w:cs="Times New Roman"/>
+                <w:strike/>
                 <w:color w:val="000000"/>
                 <w:sz w:val="16"/>
                 <w:szCs w:val="16"/>
@@ -34230,6 +34204,7 @@
             <w:r>
               <w:rPr>
                 <w:rFonts w:ascii="Calibri" w:hAnsi="Calibri" w:cs="Calibri"/>
+                <w:strike/>
                 <w:color w:val="000000"/>
                 <w:sz w:val="16"/>
                 <w:szCs w:val="16"/>
@@ -34255,6 +34230,7 @@
               <w:spacing w:after="0" w:line="240" w:lineRule="auto"/>
               <w:rPr>
                 <w:rFonts w:ascii="Calibri" w:eastAsia="Times New Roman" w:hAnsi="Calibri" w:cs="Times New Roman"/>
+                <w:strike/>
                 <w:color w:val="000000"/>
                 <w:sz w:val="16"/>
                 <w:szCs w:val="16"/>
@@ -34263,6 +34239,7 @@
             <w:r>
               <w:rPr>
                 <w:rFonts w:ascii="Calibri" w:hAnsi="Calibri" w:cs="Calibri"/>
+                <w:strike/>
                 <w:color w:val="000000"/>
                 <w:sz w:val="16"/>
                 <w:szCs w:val="16"/>
@@ -34286,6 +34263,7 @@
               <w:spacing w:after="0" w:line="240" w:lineRule="auto"/>
               <w:rPr>
                 <w:rFonts w:ascii="Calibri" w:eastAsia="Times New Roman" w:hAnsi="Calibri" w:cs="Times New Roman"/>
+                <w:strike/>
                 <w:color w:val="000000"/>
                 <w:sz w:val="16"/>
                 <w:szCs w:val="16"/>
@@ -34316,14 +34294,16 @@
               <w:spacing w:after="0" w:line="240" w:lineRule="auto"/>
               <w:rPr>
                 <w:rFonts w:ascii="Calibri" w:eastAsia="Times New Roman" w:hAnsi="Calibri" w:cs="Times New Roman"/>
-                <w:color w:val="000000"/>
-                <w:sz w:val="16"/>
-                <w:szCs w:val="16"/>
-              </w:rPr>
-            </w:pPr>
-            <w:r>
-              <w:rPr>
-                <w:rFonts w:ascii="Calibri" w:eastAsia="Times New Roman" w:hAnsi="Calibri" w:cs="Times New Roman"/>
+                <w:strike/>
+                <w:color w:val="000000"/>
+                <w:sz w:val="16"/>
+                <w:szCs w:val="16"/>
+              </w:rPr>
+            </w:pPr>
+            <w:r>
+              <w:rPr>
+                <w:rFonts w:ascii="Calibri" w:eastAsia="Times New Roman" w:hAnsi="Calibri" w:cs="Times New Roman"/>
+                <w:strike/>
                 <w:color w:val="000000"/>
                 <w:sz w:val="16"/>
                 <w:szCs w:val="16"/>
@@ -34350,6 +34330,7 @@
               <w:spacing w:after="0" w:line="240" w:lineRule="auto"/>
               <w:rPr>
                 <w:rFonts w:ascii="Calibri" w:eastAsia="Times New Roman" w:hAnsi="Calibri" w:cs="Times New Roman"/>
+                <w:strike/>
                 <w:color w:val="000000"/>
                 <w:sz w:val="16"/>
                 <w:szCs w:val="16"/>
@@ -34359,6 +34340,7 @@
             <w:r>
               <w:rPr>
                 <w:rFonts w:ascii="Calibri" w:hAnsi="Calibri" w:cs="Calibri"/>
+                <w:strike/>
                 <w:color w:val="000000"/>
                 <w:sz w:val="16"/>
                 <w:szCs w:val="16"/>
@@ -34384,6 +34366,7 @@
               <w:spacing w:after="0" w:line="240" w:lineRule="auto"/>
               <w:rPr>
                 <w:rFonts w:ascii="Calibri" w:eastAsia="Times New Roman" w:hAnsi="Calibri" w:cs="Times New Roman"/>
+                <w:strike/>
                 <w:color w:val="000000"/>
                 <w:sz w:val="16"/>
                 <w:szCs w:val="16"/>
@@ -34392,6 +34375,7 @@
             <w:r>
               <w:rPr>
                 <w:rFonts w:ascii="Calibri" w:hAnsi="Calibri" w:cs="Calibri"/>
+                <w:strike/>
                 <w:color w:val="000000"/>
                 <w:sz w:val="16"/>
                 <w:szCs w:val="16"/>
@@ -34415,6 +34399,7 @@
               <w:spacing w:after="0" w:line="240" w:lineRule="auto"/>
               <w:rPr>
                 <w:rFonts w:ascii="Calibri" w:eastAsia="Times New Roman" w:hAnsi="Calibri" w:cs="Times New Roman"/>
+                <w:strike/>
                 <w:color w:val="000000"/>
                 <w:sz w:val="16"/>
                 <w:szCs w:val="16"/>
@@ -34445,14 +34430,16 @@
               <w:spacing w:after="0" w:line="240" w:lineRule="auto"/>
               <w:rPr>
                 <w:rFonts w:ascii="Calibri" w:eastAsia="Times New Roman" w:hAnsi="Calibri" w:cs="Times New Roman"/>
-                <w:color w:val="000000"/>
-                <w:sz w:val="16"/>
-                <w:szCs w:val="16"/>
-              </w:rPr>
-            </w:pPr>
-            <w:r>
-              <w:rPr>
-                <w:rFonts w:ascii="Calibri" w:eastAsia="Times New Roman" w:hAnsi="Calibri" w:cs="Times New Roman"/>
+                <w:strike/>
+                <w:color w:val="000000"/>
+                <w:sz w:val="16"/>
+                <w:szCs w:val="16"/>
+              </w:rPr>
+            </w:pPr>
+            <w:r>
+              <w:rPr>
+                <w:rFonts w:ascii="Calibri" w:eastAsia="Times New Roman" w:hAnsi="Calibri" w:cs="Times New Roman"/>
+                <w:strike/>
                 <w:color w:val="000000"/>
                 <w:sz w:val="16"/>
                 <w:szCs w:val="16"/>
@@ -34479,6 +34466,7 @@
               <w:spacing w:after="0" w:line="240" w:lineRule="auto"/>
               <w:rPr>
                 <w:rFonts w:ascii="Calibri" w:eastAsia="Times New Roman" w:hAnsi="Calibri" w:cs="Times New Roman"/>
+                <w:strike/>
                 <w:color w:val="000000"/>
                 <w:sz w:val="16"/>
                 <w:szCs w:val="16"/>
@@ -34488,6 +34476,7 @@
             <w:r>
               <w:rPr>
                 <w:rFonts w:ascii="Calibri" w:hAnsi="Calibri" w:cs="Calibri"/>
+                <w:strike/>
                 <w:color w:val="000000"/>
                 <w:sz w:val="16"/>
                 <w:szCs w:val="16"/>
@@ -34513,6 +34502,7 @@
               <w:spacing w:after="0" w:line="240" w:lineRule="auto"/>
               <w:rPr>
                 <w:rFonts w:ascii="Calibri" w:eastAsia="Times New Roman" w:hAnsi="Calibri" w:cs="Times New Roman"/>
+                <w:strike/>
                 <w:color w:val="000000"/>
                 <w:sz w:val="16"/>
                 <w:szCs w:val="16"/>
@@ -34521,6 +34511,7 @@
             <w:r>
               <w:rPr>
                 <w:rFonts w:ascii="Calibri" w:hAnsi="Calibri" w:cs="Calibri"/>
+                <w:strike/>
                 <w:color w:val="000000"/>
                 <w:sz w:val="16"/>
                 <w:szCs w:val="16"/>
@@ -34544,6 +34535,7 @@
               <w:spacing w:after="0" w:line="240" w:lineRule="auto"/>
               <w:rPr>
                 <w:rFonts w:ascii="Calibri" w:eastAsia="Times New Roman" w:hAnsi="Calibri" w:cs="Times New Roman"/>
+                <w:strike/>
                 <w:color w:val="000000"/>
                 <w:sz w:val="16"/>
                 <w:szCs w:val="16"/>
@@ -34574,14 +34566,16 @@
               <w:spacing w:after="0" w:line="240" w:lineRule="auto"/>
               <w:rPr>
                 <w:rFonts w:ascii="Calibri" w:eastAsia="Times New Roman" w:hAnsi="Calibri" w:cs="Times New Roman"/>
-                <w:color w:val="000000"/>
-                <w:sz w:val="16"/>
-                <w:szCs w:val="16"/>
-              </w:rPr>
-            </w:pPr>
-            <w:r>
-              <w:rPr>
-                <w:rFonts w:ascii="Calibri" w:eastAsia="Times New Roman" w:hAnsi="Calibri" w:cs="Times New Roman"/>
+                <w:strike/>
+                <w:color w:val="000000"/>
+                <w:sz w:val="16"/>
+                <w:szCs w:val="16"/>
+              </w:rPr>
+            </w:pPr>
+            <w:r>
+              <w:rPr>
+                <w:rFonts w:ascii="Calibri" w:eastAsia="Times New Roman" w:hAnsi="Calibri" w:cs="Times New Roman"/>
+                <w:strike/>
                 <w:color w:val="000000"/>
                 <w:sz w:val="16"/>
                 <w:szCs w:val="16"/>
@@ -34608,6 +34602,7 @@
               <w:spacing w:after="0" w:line="240" w:lineRule="auto"/>
               <w:rPr>
                 <w:rFonts w:ascii="Calibri" w:eastAsia="Times New Roman" w:hAnsi="Calibri" w:cs="Times New Roman"/>
+                <w:strike/>
                 <w:color w:val="000000"/>
                 <w:sz w:val="16"/>
                 <w:szCs w:val="16"/>
@@ -34617,6 +34612,7 @@
             <w:r>
               <w:rPr>
                 <w:rFonts w:ascii="Calibri" w:hAnsi="Calibri" w:cs="Calibri"/>
+                <w:strike/>
                 <w:color w:val="000000"/>
                 <w:sz w:val="16"/>
                 <w:szCs w:val="16"/>
@@ -34642,6 +34638,7 @@
               <w:spacing w:after="0" w:line="240" w:lineRule="auto"/>
               <w:rPr>
                 <w:rFonts w:ascii="Calibri" w:eastAsia="Times New Roman" w:hAnsi="Calibri" w:cs="Times New Roman"/>
+                <w:strike/>
                 <w:color w:val="000000"/>
                 <w:sz w:val="16"/>
                 <w:szCs w:val="16"/>
@@ -34651,6 +34648,7 @@
             <w:r>
               <w:rPr>
                 <w:rFonts w:ascii="Calibri" w:hAnsi="Calibri" w:cs="Calibri"/>
+                <w:strike/>
                 <w:color w:val="000000"/>
                 <w:sz w:val="16"/>
                 <w:szCs w:val="16"/>
@@ -34661,6 +34659,7 @@
             <w:r>
               <w:rPr>
                 <w:rFonts w:ascii="Calibri" w:hAnsi="Calibri" w:cs="Calibri"/>
+                <w:strike/>
                 <w:color w:val="000000"/>
                 <w:sz w:val="16"/>
                 <w:szCs w:val="16"/>
@@ -34684,6 +34683,7 @@
               <w:spacing w:after="0" w:line="240" w:lineRule="auto"/>
               <w:rPr>
                 <w:rFonts w:ascii="Calibri" w:eastAsia="Times New Roman" w:hAnsi="Calibri" w:cs="Times New Roman"/>
+                <w:strike/>
                 <w:color w:val="000000"/>
                 <w:sz w:val="16"/>
                 <w:szCs w:val="16"/>
@@ -34714,14 +34714,16 @@
               <w:spacing w:after="0" w:line="240" w:lineRule="auto"/>
               <w:rPr>
                 <w:rFonts w:ascii="Calibri" w:eastAsia="Times New Roman" w:hAnsi="Calibri" w:cs="Times New Roman"/>
-                <w:color w:val="000000"/>
-                <w:sz w:val="16"/>
-                <w:szCs w:val="16"/>
-              </w:rPr>
-            </w:pPr>
-            <w:r>
-              <w:rPr>
-                <w:rFonts w:ascii="Calibri" w:eastAsia="Times New Roman" w:hAnsi="Calibri" w:cs="Times New Roman"/>
+                <w:strike/>
+                <w:color w:val="000000"/>
+                <w:sz w:val="16"/>
+                <w:szCs w:val="16"/>
+              </w:rPr>
+            </w:pPr>
+            <w:r>
+              <w:rPr>
+                <w:rFonts w:ascii="Calibri" w:eastAsia="Times New Roman" w:hAnsi="Calibri" w:cs="Times New Roman"/>
+                <w:strike/>
                 <w:color w:val="000000"/>
                 <w:sz w:val="16"/>
                 <w:szCs w:val="16"/>
@@ -34748,6 +34750,7 @@
               <w:spacing w:after="0" w:line="240" w:lineRule="auto"/>
               <w:rPr>
                 <w:rFonts w:ascii="Calibri" w:eastAsia="Times New Roman" w:hAnsi="Calibri" w:cs="Times New Roman"/>
+                <w:strike/>
                 <w:color w:val="000000"/>
                 <w:sz w:val="16"/>
                 <w:szCs w:val="16"/>
@@ -34756,6 +34759,7 @@
             <w:r>
               <w:rPr>
                 <w:rFonts w:ascii="Calibri" w:hAnsi="Calibri" w:cs="Calibri"/>
+                <w:strike/>
                 <w:color w:val="000000"/>
                 <w:sz w:val="16"/>
                 <w:szCs w:val="16"/>
@@ -34781,6 +34785,7 @@
               <w:spacing w:after="0" w:line="240" w:lineRule="auto"/>
               <w:rPr>
                 <w:rFonts w:ascii="Calibri" w:eastAsia="Times New Roman" w:hAnsi="Calibri" w:cs="Times New Roman"/>
+                <w:strike/>
                 <w:color w:val="000000"/>
                 <w:sz w:val="16"/>
                 <w:szCs w:val="16"/>
@@ -34790,6 +34795,7 @@
             <w:r>
               <w:rPr>
                 <w:rFonts w:ascii="Calibri" w:hAnsi="Calibri" w:cs="Calibri"/>
+                <w:strike/>
                 <w:color w:val="000000"/>
                 <w:sz w:val="16"/>
                 <w:szCs w:val="16"/>
@@ -34800,6 +34806,7 @@
             <w:r>
               <w:rPr>
                 <w:rFonts w:ascii="Calibri" w:hAnsi="Calibri" w:cs="Calibri"/>
+                <w:strike/>
                 <w:color w:val="000000"/>
                 <w:sz w:val="16"/>
                 <w:szCs w:val="16"/>
@@ -34823,6 +34830,7 @@
               <w:spacing w:after="0" w:line="240" w:lineRule="auto"/>
               <w:rPr>
                 <w:rFonts w:ascii="Calibri" w:eastAsia="Times New Roman" w:hAnsi="Calibri" w:cs="Times New Roman"/>
+                <w:strike/>
                 <w:color w:val="000000"/>
                 <w:sz w:val="16"/>
                 <w:szCs w:val="16"/>
@@ -34853,14 +34861,16 @@
               <w:spacing w:after="0" w:line="240" w:lineRule="auto"/>
               <w:rPr>
                 <w:rFonts w:ascii="Calibri" w:eastAsia="Times New Roman" w:hAnsi="Calibri" w:cs="Times New Roman"/>
-                <w:color w:val="000000"/>
-                <w:sz w:val="16"/>
-                <w:szCs w:val="16"/>
-              </w:rPr>
-            </w:pPr>
-            <w:r>
-              <w:rPr>
-                <w:rFonts w:ascii="Calibri" w:eastAsia="Times New Roman" w:hAnsi="Calibri" w:cs="Times New Roman"/>
+                <w:strike/>
+                <w:color w:val="000000"/>
+                <w:sz w:val="16"/>
+                <w:szCs w:val="16"/>
+              </w:rPr>
+            </w:pPr>
+            <w:r>
+              <w:rPr>
+                <w:rFonts w:ascii="Calibri" w:eastAsia="Times New Roman" w:hAnsi="Calibri" w:cs="Times New Roman"/>
+                <w:strike/>
                 <w:color w:val="000000"/>
                 <w:sz w:val="16"/>
                 <w:szCs w:val="16"/>
@@ -34887,6 +34897,7 @@
               <w:spacing w:after="0" w:line="240" w:lineRule="auto"/>
               <w:rPr>
                 <w:rFonts w:ascii="Calibri" w:eastAsia="Times New Roman" w:hAnsi="Calibri" w:cs="Times New Roman"/>
+                <w:strike/>
                 <w:color w:val="000000"/>
                 <w:sz w:val="16"/>
                 <w:szCs w:val="16"/>
@@ -34895,6 +34906,7 @@
             <w:r>
               <w:rPr>
                 <w:rFonts w:ascii="Calibri" w:hAnsi="Calibri" w:cs="Calibri"/>
+                <w:strike/>
                 <w:color w:val="000000"/>
                 <w:sz w:val="16"/>
                 <w:szCs w:val="16"/>
@@ -34920,6 +34932,7 @@
               <w:spacing w:after="0" w:line="240" w:lineRule="auto"/>
               <w:rPr>
                 <w:rFonts w:ascii="Calibri" w:eastAsia="Times New Roman" w:hAnsi="Calibri" w:cs="Times New Roman"/>
+                <w:strike/>
                 <w:color w:val="000000"/>
                 <w:sz w:val="16"/>
                 <w:szCs w:val="16"/>
@@ -34928,6 +34941,7 @@
             <w:r>
               <w:rPr>
                 <w:rFonts w:ascii="Calibri" w:hAnsi="Calibri" w:cs="Calibri"/>
+                <w:strike/>
                 <w:color w:val="000000"/>
                 <w:sz w:val="16"/>
                 <w:szCs w:val="16"/>
@@ -34951,6 +34965,7 @@
               <w:spacing w:after="0" w:line="240" w:lineRule="auto"/>
               <w:rPr>
                 <w:rFonts w:ascii="Calibri" w:eastAsia="Times New Roman" w:hAnsi="Calibri" w:cs="Times New Roman"/>
+                <w:strike/>
                 <w:color w:val="000000"/>
                 <w:sz w:val="16"/>
                 <w:szCs w:val="16"/>
@@ -34981,14 +34996,16 @@
               <w:spacing w:after="0" w:line="240" w:lineRule="auto"/>
               <w:rPr>
                 <w:rFonts w:ascii="Calibri" w:eastAsia="Times New Roman" w:hAnsi="Calibri" w:cs="Times New Roman"/>
-                <w:color w:val="000000"/>
-                <w:sz w:val="16"/>
-                <w:szCs w:val="16"/>
-              </w:rPr>
-            </w:pPr>
-            <w:r>
-              <w:rPr>
-                <w:rFonts w:ascii="Calibri" w:eastAsia="Times New Roman" w:hAnsi="Calibri" w:cs="Times New Roman"/>
+                <w:strike/>
+                <w:color w:val="000000"/>
+                <w:sz w:val="16"/>
+                <w:szCs w:val="16"/>
+              </w:rPr>
+            </w:pPr>
+            <w:r>
+              <w:rPr>
+                <w:rFonts w:ascii="Calibri" w:eastAsia="Times New Roman" w:hAnsi="Calibri" w:cs="Times New Roman"/>
+                <w:strike/>
                 <w:color w:val="000000"/>
                 <w:sz w:val="16"/>
                 <w:szCs w:val="16"/>
@@ -35015,6 +35032,7 @@
               <w:spacing w:after="0" w:line="240" w:lineRule="auto"/>
               <w:rPr>
                 <w:rFonts w:ascii="Calibri" w:eastAsia="Times New Roman" w:hAnsi="Calibri" w:cs="Times New Roman"/>
+                <w:strike/>
                 <w:color w:val="000000"/>
                 <w:sz w:val="16"/>
                 <w:szCs w:val="16"/>
@@ -35023,6 +35041,7 @@
             <w:r>
               <w:rPr>
                 <w:rFonts w:ascii="Calibri" w:hAnsi="Calibri" w:cs="Calibri"/>
+                <w:strike/>
                 <w:color w:val="000000"/>
                 <w:sz w:val="16"/>
                 <w:szCs w:val="16"/>
@@ -35048,6 +35067,7 @@
               <w:spacing w:after="0" w:line="240" w:lineRule="auto"/>
               <w:rPr>
                 <w:rFonts w:ascii="Calibri" w:eastAsia="Times New Roman" w:hAnsi="Calibri" w:cs="Times New Roman"/>
+                <w:strike/>
                 <w:color w:val="000000"/>
                 <w:sz w:val="16"/>
                 <w:szCs w:val="16"/>
@@ -35056,6 +35076,7 @@
             <w:r>
               <w:rPr>
                 <w:rFonts w:ascii="Calibri" w:hAnsi="Calibri" w:cs="Calibri"/>
+                <w:strike/>
                 <w:color w:val="000000"/>
                 <w:sz w:val="16"/>
                 <w:szCs w:val="16"/>
@@ -35079,6 +35100,7 @@
               <w:spacing w:after="0" w:line="240" w:lineRule="auto"/>
               <w:rPr>
                 <w:rFonts w:ascii="Calibri" w:eastAsia="Times New Roman" w:hAnsi="Calibri" w:cs="Times New Roman"/>
+                <w:strike/>
                 <w:color w:val="000000"/>
                 <w:sz w:val="16"/>
                 <w:szCs w:val="16"/>
@@ -35109,14 +35131,16 @@
               <w:spacing w:after="0" w:line="240" w:lineRule="auto"/>
               <w:rPr>
                 <w:rFonts w:ascii="Calibri" w:eastAsia="Times New Roman" w:hAnsi="Calibri" w:cs="Times New Roman"/>
-                <w:color w:val="000000"/>
-                <w:sz w:val="16"/>
-                <w:szCs w:val="16"/>
-              </w:rPr>
-            </w:pPr>
-            <w:r>
-              <w:rPr>
-                <w:rFonts w:ascii="Calibri" w:eastAsia="Times New Roman" w:hAnsi="Calibri" w:cs="Times New Roman"/>
+                <w:strike/>
+                <w:color w:val="000000"/>
+                <w:sz w:val="16"/>
+                <w:szCs w:val="16"/>
+              </w:rPr>
+            </w:pPr>
+            <w:r>
+              <w:rPr>
+                <w:rFonts w:ascii="Calibri" w:eastAsia="Times New Roman" w:hAnsi="Calibri" w:cs="Times New Roman"/>
+                <w:strike/>
                 <w:color w:val="000000"/>
                 <w:sz w:val="16"/>
                 <w:szCs w:val="16"/>
@@ -35143,6 +35167,7 @@
               <w:spacing w:after="0" w:line="240" w:lineRule="auto"/>
               <w:rPr>
                 <w:rFonts w:ascii="Calibri" w:eastAsia="Times New Roman" w:hAnsi="Calibri" w:cs="Times New Roman"/>
+                <w:strike/>
                 <w:color w:val="000000"/>
                 <w:sz w:val="16"/>
                 <w:szCs w:val="16"/>
@@ -35151,6 +35176,7 @@
             <w:r>
               <w:rPr>
                 <w:rFonts w:ascii="Calibri" w:hAnsi="Calibri" w:cs="Calibri"/>
+                <w:strike/>
                 <w:color w:val="000000"/>
                 <w:sz w:val="16"/>
                 <w:szCs w:val="16"/>
@@ -35176,6 +35202,7 @@
               <w:spacing w:after="0" w:line="240" w:lineRule="auto"/>
               <w:rPr>
                 <w:rFonts w:ascii="Calibri" w:eastAsia="Times New Roman" w:hAnsi="Calibri" w:cs="Times New Roman"/>
+                <w:strike/>
                 <w:color w:val="000000"/>
                 <w:sz w:val="16"/>
                 <w:szCs w:val="16"/>
@@ -35184,6 +35211,7 @@
             <w:r>
               <w:rPr>
                 <w:rFonts w:ascii="Calibri" w:hAnsi="Calibri" w:cs="Calibri"/>
+                <w:strike/>
                 <w:color w:val="000000"/>
                 <w:sz w:val="16"/>
                 <w:szCs w:val="16"/>
@@ -35207,6 +35235,7 @@
               <w:spacing w:after="0" w:line="240" w:lineRule="auto"/>
               <w:rPr>
                 <w:rFonts w:ascii="Calibri" w:eastAsia="Times New Roman" w:hAnsi="Calibri" w:cs="Times New Roman"/>
+                <w:strike/>
                 <w:color w:val="000000"/>
                 <w:sz w:val="16"/>
                 <w:szCs w:val="16"/>
@@ -35237,14 +35266,16 @@
               <w:spacing w:after="0" w:line="240" w:lineRule="auto"/>
               <w:rPr>
                 <w:rFonts w:ascii="Calibri" w:eastAsia="Times New Roman" w:hAnsi="Calibri" w:cs="Times New Roman"/>
-                <w:color w:val="000000"/>
-                <w:sz w:val="16"/>
-                <w:szCs w:val="16"/>
-              </w:rPr>
-            </w:pPr>
-            <w:r>
-              <w:rPr>
-                <w:rFonts w:ascii="Calibri" w:eastAsia="Times New Roman" w:hAnsi="Calibri" w:cs="Times New Roman"/>
+                <w:strike/>
+                <w:color w:val="000000"/>
+                <w:sz w:val="16"/>
+                <w:szCs w:val="16"/>
+              </w:rPr>
+            </w:pPr>
+            <w:r>
+              <w:rPr>
+                <w:rFonts w:ascii="Calibri" w:eastAsia="Times New Roman" w:hAnsi="Calibri" w:cs="Times New Roman"/>
+                <w:strike/>
                 <w:color w:val="000000"/>
                 <w:sz w:val="16"/>
                 <w:szCs w:val="16"/>
@@ -35271,6 +35302,7 @@
               <w:spacing w:after="0" w:line="240" w:lineRule="auto"/>
               <w:rPr>
                 <w:rFonts w:ascii="Calibri" w:eastAsia="Times New Roman" w:hAnsi="Calibri" w:cs="Times New Roman"/>
+                <w:strike/>
                 <w:color w:val="000000"/>
                 <w:sz w:val="16"/>
                 <w:szCs w:val="16"/>
@@ -35279,6 +35311,7 @@
             <w:r>
               <w:rPr>
                 <w:rFonts w:ascii="Calibri" w:hAnsi="Calibri" w:cs="Calibri"/>
+                <w:strike/>
                 <w:color w:val="000000"/>
                 <w:sz w:val="16"/>
                 <w:szCs w:val="16"/>
@@ -35304,6 +35337,7 @@
               <w:spacing w:after="0" w:line="240" w:lineRule="auto"/>
               <w:rPr>
                 <w:rFonts w:ascii="Calibri" w:eastAsia="Times New Roman" w:hAnsi="Calibri" w:cs="Times New Roman"/>
+                <w:strike/>
                 <w:color w:val="000000"/>
                 <w:sz w:val="16"/>
                 <w:szCs w:val="16"/>
@@ -35312,6 +35346,7 @@
             <w:r>
               <w:rPr>
                 <w:rFonts w:ascii="Calibri" w:hAnsi="Calibri" w:cs="Calibri"/>
+                <w:strike/>
                 <w:color w:val="000000"/>
                 <w:sz w:val="16"/>
                 <w:szCs w:val="16"/>
@@ -35335,6 +35370,7 @@
               <w:spacing w:after="0" w:line="240" w:lineRule="auto"/>
               <w:rPr>
                 <w:rFonts w:ascii="Calibri" w:eastAsia="Times New Roman" w:hAnsi="Calibri" w:cs="Times New Roman"/>
+                <w:strike/>
                 <w:color w:val="000000"/>
                 <w:sz w:val="16"/>
                 <w:szCs w:val="16"/>
@@ -35365,14 +35401,16 @@
               <w:spacing w:after="0" w:line="240" w:lineRule="auto"/>
               <w:rPr>
                 <w:rFonts w:ascii="Calibri" w:eastAsia="Times New Roman" w:hAnsi="Calibri" w:cs="Times New Roman"/>
-                <w:color w:val="000000"/>
-                <w:sz w:val="16"/>
-                <w:szCs w:val="16"/>
-              </w:rPr>
-            </w:pPr>
-            <w:r>
-              <w:rPr>
-                <w:rFonts w:ascii="Calibri" w:eastAsia="Times New Roman" w:hAnsi="Calibri" w:cs="Times New Roman"/>
+                <w:strike/>
+                <w:color w:val="000000"/>
+                <w:sz w:val="16"/>
+                <w:szCs w:val="16"/>
+              </w:rPr>
+            </w:pPr>
+            <w:r>
+              <w:rPr>
+                <w:rFonts w:ascii="Calibri" w:eastAsia="Times New Roman" w:hAnsi="Calibri" w:cs="Times New Roman"/>
+                <w:strike/>
                 <w:color w:val="000000"/>
                 <w:sz w:val="16"/>
                 <w:szCs w:val="16"/>
@@ -35399,6 +35437,7 @@
               <w:spacing w:after="0" w:line="240" w:lineRule="auto"/>
               <w:rPr>
                 <w:rFonts w:ascii="Calibri" w:eastAsia="Times New Roman" w:hAnsi="Calibri" w:cs="Times New Roman"/>
+                <w:strike/>
                 <w:color w:val="000000"/>
                 <w:sz w:val="16"/>
                 <w:szCs w:val="16"/>
@@ -35407,6 +35446,7 @@
             <w:r>
               <w:rPr>
                 <w:rFonts w:ascii="Calibri" w:hAnsi="Calibri" w:cs="Calibri"/>
+                <w:strike/>
                 <w:color w:val="000000"/>
                 <w:sz w:val="16"/>
                 <w:szCs w:val="16"/>
@@ -35432,6 +35472,7 @@
               <w:spacing w:after="0" w:line="240" w:lineRule="auto"/>
               <w:rPr>
                 <w:rFonts w:ascii="Calibri" w:eastAsia="Times New Roman" w:hAnsi="Calibri" w:cs="Times New Roman"/>
+                <w:strike/>
                 <w:color w:val="000000"/>
                 <w:sz w:val="16"/>
                 <w:szCs w:val="16"/>
@@ -35440,6 +35481,7 @@
             <w:r>
               <w:rPr>
                 <w:rFonts w:ascii="Calibri" w:hAnsi="Calibri" w:cs="Calibri"/>
+                <w:strike/>
                 <w:color w:val="000000"/>
                 <w:sz w:val="16"/>
                 <w:szCs w:val="16"/>
@@ -35463,6 +35505,7 @@
               <w:spacing w:after="0" w:line="240" w:lineRule="auto"/>
               <w:rPr>
                 <w:rFonts w:ascii="Calibri" w:eastAsia="Times New Roman" w:hAnsi="Calibri" w:cs="Times New Roman"/>
+                <w:strike/>
                 <w:color w:val="000000"/>
                 <w:sz w:val="16"/>
                 <w:szCs w:val="16"/>
@@ -35492,14 +35535,16 @@
               <w:spacing w:after="0" w:line="240" w:lineRule="auto"/>
               <w:rPr>
                 <w:rFonts w:ascii="Calibri" w:eastAsia="Times New Roman" w:hAnsi="Calibri" w:cs="Times New Roman"/>
-                <w:color w:val="000000"/>
-                <w:sz w:val="16"/>
-                <w:szCs w:val="16"/>
-              </w:rPr>
-            </w:pPr>
-            <w:r>
-              <w:rPr>
-                <w:rFonts w:ascii="Calibri" w:eastAsia="Times New Roman" w:hAnsi="Calibri" w:cs="Times New Roman"/>
+                <w:strike/>
+                <w:color w:val="000000"/>
+                <w:sz w:val="16"/>
+                <w:szCs w:val="16"/>
+              </w:rPr>
+            </w:pPr>
+            <w:r>
+              <w:rPr>
+                <w:rFonts w:ascii="Calibri" w:eastAsia="Times New Roman" w:hAnsi="Calibri" w:cs="Times New Roman"/>
+                <w:strike/>
                 <w:color w:val="000000"/>
                 <w:sz w:val="16"/>
                 <w:szCs w:val="16"/>
@@ -35526,6 +35571,7 @@
               <w:spacing w:after="0" w:line="240" w:lineRule="auto"/>
               <w:rPr>
                 <w:rFonts w:ascii="Calibri" w:eastAsia="Times New Roman" w:hAnsi="Calibri" w:cs="Times New Roman"/>
+                <w:strike/>
                 <w:color w:val="000000"/>
                 <w:sz w:val="16"/>
                 <w:szCs w:val="16"/>
@@ -35534,6 +35580,7 @@
             <w:r>
               <w:rPr>
                 <w:rFonts w:ascii="Calibri" w:hAnsi="Calibri" w:cs="Calibri"/>
+                <w:strike/>
                 <w:color w:val="000000"/>
                 <w:sz w:val="16"/>
                 <w:szCs w:val="16"/>
@@ -35559,6 +35606,7 @@
               <w:spacing w:after="0" w:line="240" w:lineRule="auto"/>
               <w:rPr>
                 <w:rFonts w:ascii="Calibri" w:eastAsia="Times New Roman" w:hAnsi="Calibri" w:cs="Times New Roman"/>
+                <w:strike/>
                 <w:color w:val="000000"/>
                 <w:sz w:val="16"/>
                 <w:szCs w:val="16"/>
@@ -35567,6 +35615,7 @@
             <w:r>
               <w:rPr>
                 <w:rFonts w:ascii="Calibri" w:hAnsi="Calibri" w:cs="Calibri"/>
+                <w:strike/>
                 <w:color w:val="000000"/>
                 <w:sz w:val="16"/>
                 <w:szCs w:val="16"/>
@@ -35590,6 +35639,7 @@
               <w:spacing w:after="0" w:line="240" w:lineRule="auto"/>
               <w:rPr>
                 <w:rFonts w:ascii="Calibri" w:eastAsia="Times New Roman" w:hAnsi="Calibri" w:cs="Times New Roman"/>
+                <w:strike/>
                 <w:color w:val="000000"/>
                 <w:sz w:val="16"/>
                 <w:szCs w:val="16"/>
@@ -35619,14 +35669,16 @@
               <w:spacing w:after="0" w:line="240" w:lineRule="auto"/>
               <w:rPr>
                 <w:rFonts w:ascii="Calibri" w:eastAsia="Times New Roman" w:hAnsi="Calibri" w:cs="Times New Roman"/>
-                <w:color w:val="000000"/>
-                <w:sz w:val="16"/>
-                <w:szCs w:val="16"/>
-              </w:rPr>
-            </w:pPr>
-            <w:r>
-              <w:rPr>
-                <w:rFonts w:ascii="Calibri" w:eastAsia="Times New Roman" w:hAnsi="Calibri" w:cs="Times New Roman"/>
+                <w:strike/>
+                <w:color w:val="000000"/>
+                <w:sz w:val="16"/>
+                <w:szCs w:val="16"/>
+              </w:rPr>
+            </w:pPr>
+            <w:r>
+              <w:rPr>
+                <w:rFonts w:ascii="Calibri" w:eastAsia="Times New Roman" w:hAnsi="Calibri" w:cs="Times New Roman"/>
+                <w:strike/>
                 <w:color w:val="000000"/>
                 <w:sz w:val="16"/>
                 <w:szCs w:val="16"/>
@@ -35653,6 +35705,7 @@
               <w:spacing w:after="0" w:line="240" w:lineRule="auto"/>
               <w:rPr>
                 <w:rFonts w:ascii="Calibri" w:eastAsia="Times New Roman" w:hAnsi="Calibri" w:cs="Times New Roman"/>
+                <w:strike/>
                 <w:color w:val="000000"/>
                 <w:sz w:val="16"/>
                 <w:szCs w:val="16"/>
@@ -35661,6 +35714,7 @@
             <w:r>
               <w:rPr>
                 <w:rFonts w:ascii="Calibri" w:hAnsi="Calibri" w:cs="Calibri"/>
+                <w:strike/>
                 <w:color w:val="000000"/>
                 <w:sz w:val="16"/>
                 <w:szCs w:val="16"/>
@@ -35686,6 +35740,7 @@
               <w:spacing w:after="0" w:line="240" w:lineRule="auto"/>
               <w:rPr>
                 <w:rFonts w:ascii="Calibri" w:eastAsia="Times New Roman" w:hAnsi="Calibri" w:cs="Times New Roman"/>
+                <w:strike/>
                 <w:color w:val="000000"/>
                 <w:sz w:val="16"/>
                 <w:szCs w:val="16"/>
@@ -35694,6 +35749,7 @@
             <w:r>
               <w:rPr>
                 <w:rFonts w:ascii="Calibri" w:hAnsi="Calibri" w:cs="Calibri"/>
+                <w:strike/>
                 <w:color w:val="000000"/>
                 <w:sz w:val="16"/>
                 <w:szCs w:val="16"/>
@@ -35717,6 +35773,7 @@
               <w:spacing w:after="0" w:line="240" w:lineRule="auto"/>
               <w:rPr>
                 <w:rFonts w:ascii="Calibri" w:eastAsia="Times New Roman" w:hAnsi="Calibri" w:cs="Times New Roman"/>
+                <w:strike/>
                 <w:color w:val="000000"/>
                 <w:sz w:val="16"/>
                 <w:szCs w:val="16"/>
@@ -35746,14 +35803,16 @@
               <w:spacing w:after="0" w:line="240" w:lineRule="auto"/>
               <w:rPr>
                 <w:rFonts w:ascii="Calibri" w:eastAsia="Times New Roman" w:hAnsi="Calibri" w:cs="Times New Roman"/>
-                <w:color w:val="000000"/>
-                <w:sz w:val="16"/>
-                <w:szCs w:val="16"/>
-              </w:rPr>
-            </w:pPr>
-            <w:r>
-              <w:rPr>
-                <w:rFonts w:ascii="Calibri" w:eastAsia="Times New Roman" w:hAnsi="Calibri" w:cs="Times New Roman"/>
+                <w:strike/>
+                <w:color w:val="000000"/>
+                <w:sz w:val="16"/>
+                <w:szCs w:val="16"/>
+              </w:rPr>
+            </w:pPr>
+            <w:r>
+              <w:rPr>
+                <w:rFonts w:ascii="Calibri" w:eastAsia="Times New Roman" w:hAnsi="Calibri" w:cs="Times New Roman"/>
+                <w:strike/>
                 <w:color w:val="000000"/>
                 <w:sz w:val="16"/>
                 <w:szCs w:val="16"/>
@@ -35780,6 +35839,7 @@
               <w:spacing w:after="0" w:line="240" w:lineRule="auto"/>
               <w:rPr>
                 <w:rFonts w:ascii="Calibri" w:eastAsia="Times New Roman" w:hAnsi="Calibri" w:cs="Times New Roman"/>
+                <w:strike/>
                 <w:color w:val="000000"/>
                 <w:sz w:val="16"/>
                 <w:szCs w:val="16"/>
@@ -35788,6 +35848,7 @@
             <w:r>
               <w:rPr>
                 <w:rFonts w:ascii="Calibri" w:hAnsi="Calibri" w:cs="Calibri"/>
+                <w:strike/>
                 <w:color w:val="000000"/>
                 <w:sz w:val="16"/>
                 <w:szCs w:val="16"/>
@@ -35813,6 +35874,7 @@
               <w:spacing w:after="0" w:line="240" w:lineRule="auto"/>
               <w:rPr>
                 <w:rFonts w:ascii="Calibri" w:eastAsia="Times New Roman" w:hAnsi="Calibri" w:cs="Times New Roman"/>
+                <w:strike/>
                 <w:color w:val="000000"/>
                 <w:sz w:val="16"/>
                 <w:szCs w:val="16"/>
@@ -35821,6 +35883,7 @@
             <w:r>
               <w:rPr>
                 <w:rFonts w:ascii="Calibri" w:hAnsi="Calibri" w:cs="Calibri"/>
+                <w:strike/>
                 <w:color w:val="000000"/>
                 <w:sz w:val="16"/>
                 <w:szCs w:val="16"/>
@@ -35844,6 +35907,7 @@
               <w:spacing w:after="0" w:line="240" w:lineRule="auto"/>
               <w:rPr>
                 <w:rFonts w:ascii="Calibri" w:eastAsia="Times New Roman" w:hAnsi="Calibri" w:cs="Times New Roman"/>
+                <w:strike/>
                 <w:color w:val="000000"/>
                 <w:sz w:val="16"/>
                 <w:szCs w:val="16"/>
@@ -35873,14 +35937,16 @@
               <w:spacing w:after="0" w:line="240" w:lineRule="auto"/>
               <w:rPr>
                 <w:rFonts w:ascii="Calibri" w:eastAsia="Times New Roman" w:hAnsi="Calibri" w:cs="Times New Roman"/>
-                <w:color w:val="000000"/>
-                <w:sz w:val="16"/>
-                <w:szCs w:val="16"/>
-              </w:rPr>
-            </w:pPr>
-            <w:r>
-              <w:rPr>
-                <w:rFonts w:ascii="Calibri" w:eastAsia="Times New Roman" w:hAnsi="Calibri" w:cs="Times New Roman"/>
+                <w:strike/>
+                <w:color w:val="000000"/>
+                <w:sz w:val="16"/>
+                <w:szCs w:val="16"/>
+              </w:rPr>
+            </w:pPr>
+            <w:r>
+              <w:rPr>
+                <w:rFonts w:ascii="Calibri" w:eastAsia="Times New Roman" w:hAnsi="Calibri" w:cs="Times New Roman"/>
+                <w:strike/>
                 <w:color w:val="000000"/>
                 <w:sz w:val="16"/>
                 <w:szCs w:val="16"/>
@@ -35907,6 +35973,7 @@
               <w:spacing w:after="0" w:line="240" w:lineRule="auto"/>
               <w:rPr>
                 <w:rFonts w:ascii="Calibri" w:eastAsia="Times New Roman" w:hAnsi="Calibri" w:cs="Times New Roman"/>
+                <w:strike/>
                 <w:color w:val="000000"/>
                 <w:sz w:val="16"/>
                 <w:szCs w:val="16"/>
@@ -35915,6 +35982,7 @@
             <w:r>
               <w:rPr>
                 <w:rFonts w:ascii="Calibri" w:hAnsi="Calibri" w:cs="Calibri"/>
+                <w:strike/>
                 <w:color w:val="000000"/>
                 <w:sz w:val="16"/>
                 <w:szCs w:val="16"/>
@@ -35940,6 +36008,7 @@
               <w:spacing w:after="0" w:line="240" w:lineRule="auto"/>
               <w:rPr>
                 <w:rFonts w:ascii="Calibri" w:eastAsia="Times New Roman" w:hAnsi="Calibri" w:cs="Times New Roman"/>
+                <w:strike/>
                 <w:color w:val="000000"/>
                 <w:sz w:val="16"/>
                 <w:szCs w:val="16"/>
@@ -35948,6 +36017,7 @@
             <w:r>
               <w:rPr>
                 <w:rFonts w:ascii="Calibri" w:hAnsi="Calibri" w:cs="Calibri"/>
+                <w:strike/>
                 <w:color w:val="000000"/>
                 <w:sz w:val="16"/>
                 <w:szCs w:val="16"/>
@@ -35971,6 +36041,7 @@
               <w:spacing w:after="0" w:line="240" w:lineRule="auto"/>
               <w:rPr>
                 <w:rFonts w:ascii="Calibri" w:eastAsia="Times New Roman" w:hAnsi="Calibri" w:cs="Times New Roman"/>
+                <w:strike/>
                 <w:color w:val="000000"/>
                 <w:sz w:val="16"/>
                 <w:szCs w:val="16"/>
@@ -36000,14 +36071,16 @@
               <w:spacing w:after="0" w:line="240" w:lineRule="auto"/>
               <w:rPr>
                 <w:rFonts w:ascii="Calibri" w:eastAsia="Times New Roman" w:hAnsi="Calibri" w:cs="Times New Roman"/>
-                <w:color w:val="000000"/>
-                <w:sz w:val="16"/>
-                <w:szCs w:val="16"/>
-              </w:rPr>
-            </w:pPr>
-            <w:r>
-              <w:rPr>
-                <w:rFonts w:ascii="Calibri" w:eastAsia="Times New Roman" w:hAnsi="Calibri" w:cs="Times New Roman"/>
+                <w:strike/>
+                <w:color w:val="000000"/>
+                <w:sz w:val="16"/>
+                <w:szCs w:val="16"/>
+              </w:rPr>
+            </w:pPr>
+            <w:r>
+              <w:rPr>
+                <w:rFonts w:ascii="Calibri" w:eastAsia="Times New Roman" w:hAnsi="Calibri" w:cs="Times New Roman"/>
+                <w:strike/>
                 <w:color w:val="000000"/>
                 <w:sz w:val="16"/>
                 <w:szCs w:val="16"/>
@@ -36034,6 +36107,7 @@
               <w:spacing w:after="0" w:line="240" w:lineRule="auto"/>
               <w:rPr>
                 <w:rFonts w:ascii="Calibri" w:eastAsia="Times New Roman" w:hAnsi="Calibri" w:cs="Times New Roman"/>
+                <w:strike/>
                 <w:color w:val="000000"/>
                 <w:sz w:val="16"/>
                 <w:szCs w:val="16"/>
@@ -36042,6 +36116,7 @@
             <w:r>
               <w:rPr>
                 <w:rFonts w:ascii="Calibri" w:hAnsi="Calibri" w:cs="Calibri"/>
+                <w:strike/>
                 <w:color w:val="000000"/>
                 <w:sz w:val="16"/>
                 <w:szCs w:val="16"/>
@@ -36067,6 +36142,7 @@
               <w:spacing w:after="0" w:line="240" w:lineRule="auto"/>
               <w:rPr>
                 <w:rFonts w:ascii="Calibri" w:eastAsia="Times New Roman" w:hAnsi="Calibri" w:cs="Times New Roman"/>
+                <w:strike/>
                 <w:color w:val="000000"/>
                 <w:sz w:val="16"/>
                 <w:szCs w:val="16"/>
@@ -36075,6 +36151,7 @@
             <w:r>
               <w:rPr>
                 <w:rFonts w:ascii="Calibri" w:hAnsi="Calibri" w:cs="Calibri"/>
+                <w:strike/>
                 <w:color w:val="000000"/>
                 <w:sz w:val="16"/>
                 <w:szCs w:val="16"/>
@@ -36098,6 +36175,7 @@
               <w:spacing w:after="0" w:line="240" w:lineRule="auto"/>
               <w:rPr>
                 <w:rFonts w:ascii="Calibri" w:eastAsia="Times New Roman" w:hAnsi="Calibri" w:cs="Times New Roman"/>
+                <w:strike/>
                 <w:color w:val="000000"/>
                 <w:sz w:val="16"/>
                 <w:szCs w:val="16"/>
@@ -36127,14 +36205,16 @@
               <w:spacing w:after="0" w:line="240" w:lineRule="auto"/>
               <w:rPr>
                 <w:rFonts w:ascii="Calibri" w:eastAsia="Times New Roman" w:hAnsi="Calibri" w:cs="Times New Roman"/>
-                <w:color w:val="000000"/>
-                <w:sz w:val="16"/>
-                <w:szCs w:val="16"/>
-              </w:rPr>
-            </w:pPr>
-            <w:r>
-              <w:rPr>
-                <w:rFonts w:ascii="Calibri" w:eastAsia="Times New Roman" w:hAnsi="Calibri" w:cs="Times New Roman"/>
+                <w:strike/>
+                <w:color w:val="000000"/>
+                <w:sz w:val="16"/>
+                <w:szCs w:val="16"/>
+              </w:rPr>
+            </w:pPr>
+            <w:r>
+              <w:rPr>
+                <w:rFonts w:ascii="Calibri" w:eastAsia="Times New Roman" w:hAnsi="Calibri" w:cs="Times New Roman"/>
+                <w:strike/>
                 <w:color w:val="000000"/>
                 <w:sz w:val="16"/>
                 <w:szCs w:val="16"/>
@@ -36161,6 +36241,7 @@
               <w:spacing w:after="0" w:line="240" w:lineRule="auto"/>
               <w:rPr>
                 <w:rFonts w:ascii="Calibri" w:eastAsia="Times New Roman" w:hAnsi="Calibri" w:cs="Times New Roman"/>
+                <w:strike/>
                 <w:color w:val="000000"/>
                 <w:sz w:val="16"/>
                 <w:szCs w:val="16"/>
@@ -36169,6 +36250,7 @@
             <w:r>
               <w:rPr>
                 <w:rFonts w:ascii="Calibri" w:hAnsi="Calibri" w:cs="Calibri"/>
+                <w:strike/>
                 <w:color w:val="000000"/>
                 <w:sz w:val="16"/>
                 <w:szCs w:val="16"/>
@@ -36194,6 +36276,7 @@
               <w:spacing w:after="0" w:line="240" w:lineRule="auto"/>
               <w:rPr>
                 <w:rFonts w:ascii="Calibri" w:eastAsia="Times New Roman" w:hAnsi="Calibri" w:cs="Times New Roman"/>
+                <w:strike/>
                 <w:color w:val="000000"/>
                 <w:sz w:val="16"/>
                 <w:szCs w:val="16"/>
@@ -36202,6 +36285,7 @@
             <w:r>
               <w:rPr>
                 <w:rFonts w:ascii="Calibri" w:hAnsi="Calibri" w:cs="Calibri"/>
+                <w:strike/>
                 <w:color w:val="000000"/>
                 <w:sz w:val="16"/>
                 <w:szCs w:val="16"/>
@@ -36225,6 +36309,7 @@
               <w:spacing w:after="0" w:line="240" w:lineRule="auto"/>
               <w:rPr>
                 <w:rFonts w:ascii="Calibri" w:eastAsia="Times New Roman" w:hAnsi="Calibri" w:cs="Times New Roman"/>
+                <w:strike/>
                 <w:color w:val="000000"/>
                 <w:sz w:val="16"/>
                 <w:szCs w:val="16"/>
@@ -36254,14 +36339,16 @@
               <w:spacing w:after="0" w:line="240" w:lineRule="auto"/>
               <w:rPr>
                 <w:rFonts w:ascii="Calibri" w:eastAsia="Times New Roman" w:hAnsi="Calibri" w:cs="Times New Roman"/>
-                <w:color w:val="000000"/>
-                <w:sz w:val="16"/>
-                <w:szCs w:val="16"/>
-              </w:rPr>
-            </w:pPr>
-            <w:r>
-              <w:rPr>
-                <w:rFonts w:ascii="Calibri" w:eastAsia="Times New Roman" w:hAnsi="Calibri" w:cs="Times New Roman"/>
+                <w:strike/>
+                <w:color w:val="000000"/>
+                <w:sz w:val="16"/>
+                <w:szCs w:val="16"/>
+              </w:rPr>
+            </w:pPr>
+            <w:r>
+              <w:rPr>
+                <w:rFonts w:ascii="Calibri" w:eastAsia="Times New Roman" w:hAnsi="Calibri" w:cs="Times New Roman"/>
+                <w:strike/>
                 <w:color w:val="000000"/>
                 <w:sz w:val="16"/>
                 <w:szCs w:val="16"/>
@@ -36288,6 +36375,7 @@
               <w:spacing w:after="0" w:line="240" w:lineRule="auto"/>
               <w:rPr>
                 <w:rFonts w:ascii="Calibri" w:eastAsia="Times New Roman" w:hAnsi="Calibri" w:cs="Times New Roman"/>
+                <w:strike/>
                 <w:color w:val="000000"/>
                 <w:sz w:val="16"/>
                 <w:szCs w:val="16"/>
@@ -36296,6 +36384,7 @@
             <w:r>
               <w:rPr>
                 <w:rFonts w:ascii="Calibri" w:hAnsi="Calibri" w:cs="Calibri"/>
+                <w:strike/>
                 <w:color w:val="000000"/>
                 <w:sz w:val="16"/>
                 <w:szCs w:val="16"/>
@@ -36321,6 +36410,7 @@
               <w:spacing w:after="0" w:line="240" w:lineRule="auto"/>
               <w:rPr>
                 <w:rFonts w:ascii="Calibri" w:eastAsia="Times New Roman" w:hAnsi="Calibri" w:cs="Times New Roman"/>
+                <w:strike/>
                 <w:color w:val="000000"/>
                 <w:sz w:val="16"/>
                 <w:szCs w:val="16"/>
@@ -36329,6 +36419,7 @@
             <w:r>
               <w:rPr>
                 <w:rFonts w:ascii="Calibri" w:hAnsi="Calibri" w:cs="Calibri"/>
+                <w:strike/>
                 <w:color w:val="000000"/>
                 <w:sz w:val="16"/>
                 <w:szCs w:val="16"/>
@@ -36352,6 +36443,7 @@
               <w:spacing w:after="0" w:line="240" w:lineRule="auto"/>
               <w:rPr>
                 <w:rFonts w:ascii="Calibri" w:eastAsia="Times New Roman" w:hAnsi="Calibri" w:cs="Times New Roman"/>
+                <w:strike/>
                 <w:color w:val="000000"/>
                 <w:sz w:val="16"/>
                 <w:szCs w:val="16"/>
@@ -36381,14 +36473,16 @@
               <w:spacing w:after="0" w:line="240" w:lineRule="auto"/>
               <w:rPr>
                 <w:rFonts w:ascii="Calibri" w:eastAsia="Times New Roman" w:hAnsi="Calibri" w:cs="Times New Roman"/>
-                <w:color w:val="000000"/>
-                <w:sz w:val="16"/>
-                <w:szCs w:val="16"/>
-              </w:rPr>
-            </w:pPr>
-            <w:r>
-              <w:rPr>
-                <w:rFonts w:ascii="Calibri" w:eastAsia="Times New Roman" w:hAnsi="Calibri" w:cs="Times New Roman"/>
+                <w:strike/>
+                <w:color w:val="000000"/>
+                <w:sz w:val="16"/>
+                <w:szCs w:val="16"/>
+              </w:rPr>
+            </w:pPr>
+            <w:r>
+              <w:rPr>
+                <w:rFonts w:ascii="Calibri" w:eastAsia="Times New Roman" w:hAnsi="Calibri" w:cs="Times New Roman"/>
+                <w:strike/>
                 <w:color w:val="000000"/>
                 <w:sz w:val="16"/>
                 <w:szCs w:val="16"/>
@@ -36415,6 +36509,7 @@
               <w:spacing w:after="0" w:line="240" w:lineRule="auto"/>
               <w:rPr>
                 <w:rFonts w:ascii="Calibri" w:eastAsia="Times New Roman" w:hAnsi="Calibri" w:cs="Times New Roman"/>
+                <w:strike/>
                 <w:color w:val="000000"/>
                 <w:sz w:val="16"/>
                 <w:szCs w:val="16"/>
@@ -36423,6 +36518,7 @@
             <w:r>
               <w:rPr>
                 <w:rFonts w:ascii="Calibri" w:hAnsi="Calibri" w:cs="Calibri"/>
+                <w:strike/>
                 <w:color w:val="000000"/>
                 <w:sz w:val="16"/>
                 <w:szCs w:val="16"/>
@@ -36448,6 +36544,7 @@
               <w:spacing w:after="0" w:line="240" w:lineRule="auto"/>
               <w:rPr>
                 <w:rFonts w:ascii="Calibri" w:eastAsia="Times New Roman" w:hAnsi="Calibri" w:cs="Times New Roman"/>
+                <w:strike/>
                 <w:color w:val="000000"/>
                 <w:sz w:val="16"/>
                 <w:szCs w:val="16"/>
@@ -36456,6 +36553,7 @@
             <w:r>
               <w:rPr>
                 <w:rFonts w:ascii="Calibri" w:hAnsi="Calibri" w:cs="Calibri"/>
+                <w:strike/>
                 <w:color w:val="000000"/>
                 <w:sz w:val="16"/>
                 <w:szCs w:val="16"/>
@@ -36479,6 +36577,7 @@
               <w:spacing w:after="0" w:line="240" w:lineRule="auto"/>
               <w:rPr>
                 <w:rFonts w:ascii="Calibri" w:eastAsia="Times New Roman" w:hAnsi="Calibri" w:cs="Times New Roman"/>
+                <w:strike/>
                 <w:color w:val="000000"/>
                 <w:sz w:val="16"/>
                 <w:szCs w:val="16"/>
@@ -36508,14 +36607,16 @@
               <w:spacing w:after="0" w:line="240" w:lineRule="auto"/>
               <w:rPr>
                 <w:rFonts w:ascii="Calibri" w:eastAsia="Times New Roman" w:hAnsi="Calibri" w:cs="Times New Roman"/>
-                <w:color w:val="000000"/>
-                <w:sz w:val="16"/>
-                <w:szCs w:val="16"/>
-              </w:rPr>
-            </w:pPr>
-            <w:r>
-              <w:rPr>
-                <w:rFonts w:ascii="Calibri" w:eastAsia="Times New Roman" w:hAnsi="Calibri" w:cs="Times New Roman"/>
+                <w:strike/>
+                <w:color w:val="000000"/>
+                <w:sz w:val="16"/>
+                <w:szCs w:val="16"/>
+              </w:rPr>
+            </w:pPr>
+            <w:r>
+              <w:rPr>
+                <w:rFonts w:ascii="Calibri" w:eastAsia="Times New Roman" w:hAnsi="Calibri" w:cs="Times New Roman"/>
+                <w:strike/>
                 <w:color w:val="000000"/>
                 <w:sz w:val="16"/>
                 <w:szCs w:val="16"/>
@@ -36543,6 +36644,7 @@
               <w:spacing w:after="0" w:line="240" w:lineRule="auto"/>
               <w:rPr>
                 <w:rFonts w:ascii="Calibri" w:eastAsia="Times New Roman" w:hAnsi="Calibri" w:cs="Times New Roman"/>
+                <w:strike/>
                 <w:color w:val="000000"/>
                 <w:sz w:val="16"/>
                 <w:szCs w:val="16"/>
@@ -36551,6 +36653,7 @@
             <w:r>
               <w:rPr>
                 <w:rFonts w:ascii="Calibri" w:hAnsi="Calibri" w:cs="Calibri"/>
+                <w:strike/>
                 <w:color w:val="000000"/>
                 <w:sz w:val="16"/>
                 <w:szCs w:val="16"/>
@@ -36576,6 +36679,7 @@
               <w:spacing w:after="0" w:line="240" w:lineRule="auto"/>
               <w:rPr>
                 <w:rFonts w:ascii="Calibri" w:eastAsia="Times New Roman" w:hAnsi="Calibri" w:cs="Times New Roman"/>
+                <w:strike/>
                 <w:color w:val="000000"/>
                 <w:sz w:val="16"/>
                 <w:szCs w:val="16"/>
@@ -36584,6 +36688,7 @@
             <w:r>
               <w:rPr>
                 <w:rFonts w:ascii="Calibri" w:hAnsi="Calibri" w:cs="Calibri"/>
+                <w:strike/>
                 <w:color w:val="000000"/>
                 <w:sz w:val="16"/>
                 <w:szCs w:val="16"/>
@@ -36607,6 +36712,7 @@
               <w:spacing w:after="0" w:line="240" w:lineRule="auto"/>
               <w:rPr>
                 <w:rFonts w:ascii="Calibri" w:eastAsia="Times New Roman" w:hAnsi="Calibri" w:cs="Times New Roman"/>
+                <w:strike/>
                 <w:color w:val="000000"/>
                 <w:sz w:val="16"/>
                 <w:szCs w:val="16"/>
@@ -36636,14 +36742,16 @@
               <w:spacing w:after="0" w:line="240" w:lineRule="auto"/>
               <w:rPr>
                 <w:rFonts w:ascii="Calibri" w:eastAsia="Times New Roman" w:hAnsi="Calibri" w:cs="Times New Roman"/>
-                <w:color w:val="000000"/>
-                <w:sz w:val="16"/>
-                <w:szCs w:val="16"/>
-              </w:rPr>
-            </w:pPr>
-            <w:r>
-              <w:rPr>
-                <w:rFonts w:ascii="Calibri" w:eastAsia="Times New Roman" w:hAnsi="Calibri" w:cs="Times New Roman"/>
+                <w:strike/>
+                <w:color w:val="000000"/>
+                <w:sz w:val="16"/>
+                <w:szCs w:val="16"/>
+              </w:rPr>
+            </w:pPr>
+            <w:r>
+              <w:rPr>
+                <w:rFonts w:ascii="Calibri" w:eastAsia="Times New Roman" w:hAnsi="Calibri" w:cs="Times New Roman"/>
+                <w:strike/>
                 <w:color w:val="000000"/>
                 <w:sz w:val="16"/>
                 <w:szCs w:val="16"/>
@@ -36670,6 +36778,7 @@
               <w:spacing w:after="0" w:line="240" w:lineRule="auto"/>
               <w:rPr>
                 <w:rFonts w:ascii="Calibri" w:eastAsia="Times New Roman" w:hAnsi="Calibri" w:cs="Times New Roman"/>
+                <w:strike/>
                 <w:color w:val="000000"/>
                 <w:sz w:val="16"/>
                 <w:szCs w:val="16"/>
@@ -36678,6 +36787,7 @@
             <w:r>
               <w:rPr>
                 <w:rFonts w:ascii="Calibri" w:hAnsi="Calibri" w:cs="Calibri"/>
+                <w:strike/>
                 <w:color w:val="000000"/>
                 <w:sz w:val="16"/>
                 <w:szCs w:val="16"/>
@@ -36703,6 +36813,7 @@
               <w:spacing w:after="0" w:line="240" w:lineRule="auto"/>
               <w:rPr>
                 <w:rFonts w:ascii="Calibri" w:eastAsia="Times New Roman" w:hAnsi="Calibri" w:cs="Times New Roman"/>
+                <w:strike/>
                 <w:color w:val="000000"/>
                 <w:sz w:val="16"/>
                 <w:szCs w:val="16"/>
@@ -36711,6 +36822,7 @@
             <w:r>
               <w:rPr>
                 <w:rFonts w:ascii="Calibri" w:hAnsi="Calibri" w:cs="Calibri"/>
+                <w:strike/>
                 <w:color w:val="000000"/>
                 <w:sz w:val="16"/>
                 <w:szCs w:val="16"/>
@@ -36734,6 +36846,7 @@
               <w:spacing w:after="0" w:line="240" w:lineRule="auto"/>
               <w:rPr>
                 <w:rFonts w:ascii="Calibri" w:eastAsia="Times New Roman" w:hAnsi="Calibri" w:cs="Times New Roman"/>
+                <w:strike/>
                 <w:color w:val="000000"/>
                 <w:sz w:val="16"/>
                 <w:szCs w:val="16"/>
@@ -36755,9 +36868,9 @@
           <w:lang w:val="en-GB"/>
         </w:rPr>
       </w:pPr>
-      <w:bookmarkStart w:id="61" w:name="_Toc16075771"/>
-      <w:bookmarkStart w:id="62" w:name="_Toc16081824"/>
-      <w:bookmarkStart w:id="63" w:name="_Toc25155924"/>
+      <w:bookmarkStart w:id="60" w:name="_Toc16075771"/>
+      <w:bookmarkStart w:id="61" w:name="_Toc16081824"/>
+      <w:bookmarkStart w:id="62" w:name="_Toc25155924"/>
       <w:r>
         <w:rPr>
           <w:lang w:val="en-GB"/>
@@ -36784,9 +36897,9 @@
         </w:rPr>
         <w:t>Record Format</w:t>
       </w:r>
+      <w:bookmarkEnd w:id="60"/>
       <w:bookmarkEnd w:id="61"/>
       <w:bookmarkEnd w:id="62"/>
-      <w:bookmarkEnd w:id="63"/>
       <w:r>
         <w:rPr>
           <w:lang w:val="en-GB"/>
@@ -37640,6 +37753,7 @@
               <w:jc w:val="center"/>
               <w:rPr>
                 <w:rFonts w:eastAsia="Times New Roman" w:cstheme="minorHAnsi"/>
+                <w:strike/>
                 <w:color w:val="000000"/>
                 <w:sz w:val="16"/>
                 <w:szCs w:val="16"/>
@@ -37648,6 +37762,7 @@
             <w:r>
               <w:rPr>
                 <w:rFonts w:eastAsia="Times New Roman" w:cstheme="minorHAnsi"/>
+                <w:strike/>
                 <w:color w:val="000000"/>
                 <w:sz w:val="16"/>
                 <w:szCs w:val="16"/>
@@ -37666,6 +37781,7 @@
               <w:jc w:val="center"/>
               <w:rPr>
                 <w:rFonts w:eastAsia="Times New Roman" w:cstheme="minorHAnsi"/>
+                <w:strike/>
                 <w:color w:val="000000"/>
                 <w:sz w:val="16"/>
                 <w:szCs w:val="16"/>
@@ -37674,6 +37790,7 @@
             <w:r>
               <w:rPr>
                 <w:rFonts w:cstheme="minorHAnsi"/>
+                <w:strike/>
                 <w:color w:val="000000"/>
                 <w:sz w:val="16"/>
                 <w:szCs w:val="16"/>
@@ -37683,6 +37800,7 @@
             <w:r>
               <w:rPr>
                 <w:rFonts w:cstheme="minorHAnsi"/>
+                <w:strike/>
                 <w:color w:val="000000"/>
                 <w:sz w:val="16"/>
                 <w:szCs w:val="16"/>
@@ -37702,6 +37820,7 @@
               <w:spacing w:after="0" w:line="240" w:lineRule="auto"/>
               <w:rPr>
                 <w:rFonts w:eastAsia="Times New Roman" w:cstheme="minorHAnsi"/>
+                <w:strike/>
                 <w:color w:val="000000"/>
                 <w:sz w:val="16"/>
                 <w:szCs w:val="16"/>
@@ -37710,6 +37829,7 @@
             <w:r>
               <w:rPr>
                 <w:rFonts w:cstheme="minorHAnsi"/>
+                <w:strike/>
                 <w:color w:val="000000"/>
                 <w:sz w:val="16"/>
                 <w:szCs w:val="16"/>
@@ -37729,6 +37849,7 @@
               <w:jc w:val="center"/>
               <w:rPr>
                 <w:rFonts w:eastAsia="Times New Roman" w:cstheme="minorHAnsi"/>
+                <w:strike/>
                 <w:color w:val="000000"/>
                 <w:sz w:val="16"/>
                 <w:szCs w:val="16"/>
@@ -37737,6 +37858,7 @@
             <w:r>
               <w:rPr>
                 <w:rFonts w:cstheme="minorHAnsi"/>
+                <w:strike/>
                 <w:color w:val="000000"/>
                 <w:sz w:val="16"/>
                 <w:szCs w:val="16"/>
@@ -37755,6 +37877,7 @@
               <w:jc w:val="center"/>
               <w:rPr>
                 <w:rFonts w:eastAsia="Times New Roman" w:cstheme="minorHAnsi"/>
+                <w:strike/>
                 <w:color w:val="000000"/>
                 <w:sz w:val="16"/>
                 <w:szCs w:val="16"/>
@@ -37763,6 +37886,7 @@
             <w:r>
               <w:rPr>
                 <w:rFonts w:eastAsia="Times New Roman" w:cstheme="minorHAnsi"/>
+                <w:strike/>
                 <w:color w:val="000000"/>
                 <w:sz w:val="16"/>
                 <w:szCs w:val="16"/>
@@ -37781,6 +37905,7 @@
               <w:jc w:val="center"/>
               <w:rPr>
                 <w:rFonts w:eastAsia="Times New Roman" w:cstheme="minorHAnsi"/>
+                <w:strike/>
                 <w:color w:val="000000"/>
                 <w:sz w:val="16"/>
                 <w:szCs w:val="16"/>
@@ -37789,6 +37914,7 @@
             <w:r>
               <w:rPr>
                 <w:rFonts w:eastAsia="Times New Roman" w:cstheme="minorHAnsi"/>
+                <w:strike/>
                 <w:color w:val="000000"/>
                 <w:sz w:val="16"/>
                 <w:szCs w:val="16"/>
@@ -37807,6 +37933,7 @@
               <w:jc w:val="center"/>
               <w:rPr>
                 <w:rFonts w:eastAsia="Times New Roman" w:cstheme="minorHAnsi"/>
+                <w:strike/>
                 <w:color w:val="000000"/>
                 <w:sz w:val="16"/>
                 <w:szCs w:val="16"/>
@@ -37815,6 +37942,7 @@
             <w:r>
               <w:rPr>
                 <w:rFonts w:eastAsia="Times New Roman" w:cstheme="minorHAnsi"/>
+                <w:strike/>
                 <w:color w:val="000000"/>
                 <w:sz w:val="16"/>
                 <w:szCs w:val="16"/>
@@ -37845,9 +37973,9 @@
           <w:lang w:val="en-GB"/>
         </w:rPr>
       </w:pPr>
-      <w:bookmarkStart w:id="64" w:name="_Toc17103533"/>
-      <w:bookmarkStart w:id="65" w:name="_Toc17213452"/>
-      <w:bookmarkStart w:id="66" w:name="_Toc25155925"/>
+      <w:bookmarkStart w:id="63" w:name="_Toc17103533"/>
+      <w:bookmarkStart w:id="64" w:name="_Toc17213452"/>
+      <w:bookmarkStart w:id="65" w:name="_Toc25155925"/>
       <w:r>
         <w:rPr>
           <w:lang w:val="en-GB"/>
@@ -37860,9 +37988,9 @@
         </w:rPr>
         <w:t>/Business Rules</w:t>
       </w:r>
+      <w:bookmarkEnd w:id="63"/>
       <w:bookmarkEnd w:id="64"/>
       <w:bookmarkEnd w:id="65"/>
-      <w:bookmarkEnd w:id="66"/>
       <w:r>
         <w:rPr>
           <w:lang w:val="en-GB"/>
@@ -38088,7 +38216,7 @@
           <v:shape id="_x0000_i1025" type="#_x0000_t75" style="width:79.5pt;height:50.25pt" o:ole="">
             <v:imagedata r:id="rId12" o:title=""/>
           </v:shape>
-          <o:OLEObject Type="Embed" ProgID="Excel.Sheet.12" ShapeID="_x0000_i1025" DrawAspect="Icon" ObjectID="_1643717301" r:id="rId13"/>
+          <o:OLEObject Type="Embed" ProgID="Excel.Sheet.12" ShapeID="_x0000_i1025" DrawAspect="Icon" ObjectID="_1644758921" r:id="rId13"/>
         </w:object>
       </w:r>
     </w:p>
@@ -38113,28 +38241,29 @@
           <w:lang w:val="en-GB"/>
         </w:rPr>
       </w:pPr>
-      <w:bookmarkStart w:id="67" w:name="_Toc11172534"/>
-      <w:bookmarkStart w:id="68" w:name="_Toc11172535"/>
-      <w:bookmarkStart w:id="69" w:name="_Toc11172574"/>
-      <w:bookmarkStart w:id="70" w:name="_Toc11172599"/>
-      <w:bookmarkStart w:id="71" w:name="_Toc11172600"/>
-      <w:bookmarkStart w:id="72" w:name="_Toc11172601"/>
-      <w:bookmarkStart w:id="73" w:name="_Toc11172602"/>
-      <w:bookmarkStart w:id="74" w:name="_Toc11172603"/>
-      <w:bookmarkStart w:id="75" w:name="_Toc11172604"/>
-      <w:bookmarkStart w:id="76" w:name="_Toc11172605"/>
-      <w:bookmarkStart w:id="77" w:name="_Toc11172636"/>
-      <w:bookmarkStart w:id="78" w:name="_Toc11172637"/>
-      <w:bookmarkStart w:id="79" w:name="_Toc11172647"/>
-      <w:bookmarkStart w:id="80" w:name="_Toc11172648"/>
-      <w:bookmarkStart w:id="81" w:name="_Toc11172649"/>
-      <w:bookmarkStart w:id="82" w:name="_Toc11172650"/>
-      <w:bookmarkStart w:id="83" w:name="_Toc11172663"/>
-      <w:bookmarkStart w:id="84" w:name="_Toc11172664"/>
-      <w:bookmarkStart w:id="85" w:name="_Toc11172677"/>
-      <w:bookmarkStart w:id="86" w:name="_Toc11172678"/>
-      <w:bookmarkStart w:id="87" w:name="_Toc442867582"/>
-      <w:bookmarkStart w:id="88" w:name="_Toc25155926"/>
+      <w:bookmarkStart w:id="66" w:name="_Toc11172534"/>
+      <w:bookmarkStart w:id="67" w:name="_Toc11172535"/>
+      <w:bookmarkStart w:id="68" w:name="_Toc11172574"/>
+      <w:bookmarkStart w:id="69" w:name="_Toc11172599"/>
+      <w:bookmarkStart w:id="70" w:name="_Toc11172600"/>
+      <w:bookmarkStart w:id="71" w:name="_Toc11172601"/>
+      <w:bookmarkStart w:id="72" w:name="_Toc11172602"/>
+      <w:bookmarkStart w:id="73" w:name="_Toc11172603"/>
+      <w:bookmarkStart w:id="74" w:name="_Toc11172604"/>
+      <w:bookmarkStart w:id="75" w:name="_Toc11172605"/>
+      <w:bookmarkStart w:id="76" w:name="_Toc11172636"/>
+      <w:bookmarkStart w:id="77" w:name="_Toc11172637"/>
+      <w:bookmarkStart w:id="78" w:name="_Toc11172647"/>
+      <w:bookmarkStart w:id="79" w:name="_Toc11172648"/>
+      <w:bookmarkStart w:id="80" w:name="_Toc11172649"/>
+      <w:bookmarkStart w:id="81" w:name="_Toc11172650"/>
+      <w:bookmarkStart w:id="82" w:name="_Toc11172663"/>
+      <w:bookmarkStart w:id="83" w:name="_Toc11172664"/>
+      <w:bookmarkStart w:id="84" w:name="_Toc11172677"/>
+      <w:bookmarkStart w:id="85" w:name="_Toc11172678"/>
+      <w:bookmarkStart w:id="86" w:name="_Toc442867582"/>
+      <w:bookmarkStart w:id="87" w:name="_Toc25155926"/>
+      <w:bookmarkEnd w:id="66"/>
       <w:bookmarkEnd w:id="67"/>
       <w:bookmarkEnd w:id="68"/>
       <w:bookmarkEnd w:id="69"/>
@@ -38154,7 +38283,6 @@
       <w:bookmarkEnd w:id="83"/>
       <w:bookmarkEnd w:id="84"/>
       <w:bookmarkEnd w:id="85"/>
-      <w:bookmarkEnd w:id="86"/>
       <w:r>
         <w:rPr>
           <w:rFonts w:cs="Arial"/>
@@ -38170,7 +38298,7 @@
         </w:rPr>
         <w:t>nterface SLAs</w:t>
       </w:r>
-      <w:bookmarkEnd w:id="87"/>
+      <w:bookmarkEnd w:id="86"/>
       <w:r>
         <w:rPr>
           <w:rFonts w:cs="Arial"/>
@@ -38178,7 +38306,7 @@
         </w:rPr>
         <w:t xml:space="preserve"> &amp; Methods</w:t>
       </w:r>
-      <w:bookmarkEnd w:id="88"/>
+      <w:bookmarkEnd w:id="87"/>
     </w:p>
     <w:p>
       <w:pPr>
@@ -38187,9 +38315,9 @@
           <w:lang w:val="en-GB"/>
         </w:rPr>
       </w:pPr>
-      <w:bookmarkStart w:id="89" w:name="_Toc442867583"/>
-      <w:bookmarkStart w:id="90" w:name="_Toc513333367"/>
-      <w:bookmarkStart w:id="91" w:name="_Toc25155927"/>
+      <w:bookmarkStart w:id="88" w:name="_Toc442867583"/>
+      <w:bookmarkStart w:id="89" w:name="_Toc513333367"/>
+      <w:bookmarkStart w:id="90" w:name="_Toc25155927"/>
       <w:r>
         <w:rPr>
           <w:lang w:val="en-GB"/>
@@ -38202,9 +38330,9 @@
         </w:rPr>
         <w:t>Availability</w:t>
       </w:r>
+      <w:bookmarkEnd w:id="88"/>
       <w:bookmarkEnd w:id="89"/>
       <w:bookmarkEnd w:id="90"/>
-      <w:bookmarkEnd w:id="91"/>
     </w:p>
     <w:p>
       <w:pPr>
@@ -39157,6 +39285,8 @@
             </w:r>
           </w:p>
         </w:tc>
+        <w:bookmarkStart w:id="91" w:name="_GoBack"/>
+        <w:bookmarkEnd w:id="91"/>
       </w:tr>
       <w:tr>
         <w:trPr>
@@ -39179,6 +39309,7 @@
               <w:spacing w:after="0" w:line="240" w:lineRule="auto"/>
               <w:rPr>
                 <w:rFonts w:eastAsia="Times New Roman" w:cstheme="minorHAnsi"/>
+                <w:strike/>
                 <w:color w:val="000000"/>
                 <w:sz w:val="16"/>
                 <w:szCs w:val="16"/>
@@ -39187,6 +39318,7 @@
             <w:r>
               <w:rPr>
                 <w:rFonts w:eastAsia="Times New Roman" w:cstheme="minorHAnsi"/>
+                <w:strike/>
                 <w:color w:val="000000"/>
                 <w:sz w:val="16"/>
                 <w:szCs w:val="16"/>
@@ -39211,6 +39343,7 @@
               <w:spacing w:after="0" w:line="240" w:lineRule="auto"/>
               <w:rPr>
                 <w:rFonts w:eastAsia="Times New Roman" w:cstheme="minorHAnsi"/>
+                <w:strike/>
                 <w:color w:val="000000"/>
                 <w:sz w:val="16"/>
                 <w:szCs w:val="16"/>
@@ -39219,6 +39352,7 @@
             <w:r>
               <w:rPr>
                 <w:rFonts w:ascii="Calibri" w:hAnsi="Calibri" w:cs="Calibri"/>
+                <w:strike/>
                 <w:color w:val="000000"/>
                 <w:sz w:val="16"/>
                 <w:szCs w:val="16"/>
@@ -39244,6 +39378,7 @@
               <w:spacing w:after="0" w:line="240" w:lineRule="auto"/>
               <w:rPr>
                 <w:rFonts w:eastAsia="Times New Roman" w:cstheme="minorHAnsi"/>
+                <w:strike/>
                 <w:color w:val="000000"/>
                 <w:sz w:val="16"/>
                 <w:szCs w:val="16"/>
@@ -39252,6 +39387,7 @@
             <w:r>
               <w:rPr>
                 <w:rFonts w:ascii="Calibri" w:hAnsi="Calibri" w:cs="Calibri"/>
+                <w:strike/>
                 <w:color w:val="000000"/>
                 <w:sz w:val="16"/>
                 <w:szCs w:val="16"/>
@@ -39275,6 +39411,7 @@
               <w:spacing w:after="0" w:line="240" w:lineRule="auto"/>
               <w:rPr>
                 <w:rFonts w:eastAsia="Times New Roman" w:cstheme="minorHAnsi"/>
+                <w:strike/>
                 <w:color w:val="000000"/>
                 <w:sz w:val="16"/>
                 <w:szCs w:val="16"/>
@@ -39283,6 +39420,7 @@
             <w:r>
               <w:rPr>
                 <w:rFonts w:eastAsia="Times New Roman" w:cstheme="minorHAnsi"/>
+                <w:strike/>
                 <w:color w:val="000000"/>
                 <w:sz w:val="16"/>
                 <w:szCs w:val="16"/>
@@ -39306,6 +39444,7 @@
               <w:spacing w:after="0" w:line="240" w:lineRule="auto"/>
               <w:rPr>
                 <w:rFonts w:eastAsia="Times New Roman" w:cstheme="minorHAnsi"/>
+                <w:strike/>
                 <w:color w:val="000000"/>
                 <w:sz w:val="16"/>
                 <w:szCs w:val="16"/>
@@ -39314,54 +39453,20 @@
             <w:r>
               <w:rPr>
                 <w:rFonts w:eastAsia="Times New Roman" w:cstheme="minorHAnsi"/>
-                <w:color w:val="000000"/>
-                <w:sz w:val="16"/>
-                <w:szCs w:val="16"/>
-              </w:rPr>
-              <w:t>/&lt;root&gt;/SRC_DATA/</w:t>
-            </w:r>
-            <w:r>
+                <w:strike/>
+                <w:color w:val="000000"/>
+                <w:sz w:val="16"/>
+                <w:szCs w:val="16"/>
+              </w:rPr>
+              <w:t>/&lt;root&gt;/SRC_DATA/USSD/UMB/&lt;YYYYMMDD&gt;/</w:t>
+            </w:r>
+          </w:p>
+          <w:p>
+            <w:pPr>
+              <w:spacing w:after="0" w:line="240" w:lineRule="auto"/>
               <w:rPr>
                 <w:rFonts w:eastAsia="Times New Roman" w:cstheme="minorHAnsi"/>
-                <w:color w:val="000000"/>
-                <w:sz w:val="16"/>
-                <w:szCs w:val="16"/>
-              </w:rPr>
-              <w:t>USSD/UMB</w:t>
-            </w:r>
-            <w:r>
-              <w:rPr>
-                <w:rFonts w:eastAsia="Times New Roman" w:cstheme="minorHAnsi"/>
-                <w:color w:val="000000"/>
-                <w:sz w:val="16"/>
-                <w:szCs w:val="16"/>
-              </w:rPr>
-              <w:t>/</w:t>
-            </w:r>
-            <w:r>
-              <w:rPr>
-                <w:rFonts w:eastAsia="Times New Roman" w:cstheme="minorHAnsi"/>
-                <w:color w:val="000000"/>
-                <w:sz w:val="16"/>
-                <w:szCs w:val="16"/>
-              </w:rPr>
-              <w:t>&lt;YYYYMMDD&gt;</w:t>
-            </w:r>
-            <w:r>
-              <w:rPr>
-                <w:rFonts w:eastAsia="Times New Roman" w:cstheme="minorHAnsi"/>
-                <w:color w:val="000000"/>
-                <w:sz w:val="16"/>
-                <w:szCs w:val="16"/>
-              </w:rPr>
-              <w:t>/</w:t>
-            </w:r>
-          </w:p>
-          <w:p>
-            <w:pPr>
-              <w:spacing w:after="0" w:line="240" w:lineRule="auto"/>
-              <w:rPr>
-                <w:rFonts w:eastAsia="Times New Roman" w:cstheme="minorHAnsi"/>
+                <w:strike/>
                 <w:color w:val="000000"/>
                 <w:sz w:val="16"/>
                 <w:szCs w:val="16"/>
@@ -39384,6 +39489,7 @@
               <w:spacing w:after="0" w:line="240" w:lineRule="auto"/>
               <w:rPr>
                 <w:rFonts w:eastAsia="Times New Roman" w:cstheme="minorHAnsi"/>
+                <w:strike/>
                 <w:color w:val="000000"/>
                 <w:sz w:val="16"/>
                 <w:szCs w:val="16"/>
@@ -39392,6 +39498,7 @@
             <w:r>
               <w:rPr>
                 <w:rFonts w:eastAsia="Times New Roman" w:cstheme="minorHAnsi"/>
+                <w:strike/>
                 <w:color w:val="000000"/>
                 <w:sz w:val="16"/>
                 <w:szCs w:val="16"/>
@@ -42370,7 +42477,7 @@
           <v:shape id="_x0000_i1026" type="#_x0000_t75" style="width:2in;height:86.25pt" o:ole="">
             <v:imagedata r:id="rId15" o:title=""/>
           </v:shape>
-          <o:OLEObject Type="Embed" ProgID="Package" ShapeID="_x0000_i1026" DrawAspect="Content" ObjectID="_1643717302" r:id="rId16"/>
+          <o:OLEObject Type="Embed" ProgID="Package" ShapeID="_x0000_i1026" DrawAspect="Content" ObjectID="_1644758922" r:id="rId16"/>
         </w:object>
       </w:r>
     </w:p>
@@ -42415,7 +42522,7 @@
           <v:shape id="_x0000_i1027" type="#_x0000_t75" style="width:79.5pt;height:50.25pt" o:ole="">
             <v:imagedata r:id="rId17" o:title=""/>
           </v:shape>
-          <o:OLEObject Type="Embed" ProgID="Package" ShapeID="_x0000_i1027" DrawAspect="Icon" ObjectID="_1643717303" r:id="rId18"/>
+          <o:OLEObject Type="Embed" ProgID="Package" ShapeID="_x0000_i1027" DrawAspect="Icon" ObjectID="_1644758923" r:id="rId18"/>
         </w:object>
       </w:r>
     </w:p>
@@ -42500,7 +42607,7 @@
           <v:shape id="_x0000_i1028" type="#_x0000_t75" style="width:79.5pt;height:50.25pt" o:ole="">
             <v:imagedata r:id="rId19" o:title=""/>
           </v:shape>
-          <o:OLEObject Type="Embed" ProgID="Package" ShapeID="_x0000_i1028" DrawAspect="Icon" ObjectID="_1643717304" r:id="rId20"/>
+          <o:OLEObject Type="Embed" ProgID="Package" ShapeID="_x0000_i1028" DrawAspect="Icon" ObjectID="_1644758924" r:id="rId20"/>
         </w:object>
       </w:r>
     </w:p>
@@ -42586,7 +42693,7 @@
           <v:shape id="_x0000_i1029" type="#_x0000_t75" style="width:76.5pt;height:49.5pt" o:ole="">
             <v:imagedata r:id="rId21" o:title=""/>
           </v:shape>
-          <o:OLEObject Type="Embed" ProgID="Package" ShapeID="_x0000_i1029" DrawAspect="Icon" ObjectID="_1643717305" r:id="rId22"/>
+          <o:OLEObject Type="Embed" ProgID="Package" ShapeID="_x0000_i1029" DrawAspect="Icon" ObjectID="_1644758925" r:id="rId22"/>
         </w:object>
       </w:r>
     </w:p>
@@ -46460,6 +46567,7 @@
     <w:lsdException w:name="HTML Sample" w:semiHidden="1" w:unhideWhenUsed="1"/>
     <w:lsdException w:name="HTML Typewriter" w:semiHidden="1" w:unhideWhenUsed="1"/>
     <w:lsdException w:name="HTML Variable" w:semiHidden="1" w:unhideWhenUsed="1"/>
+    <w:lsdException w:name="Normal Table" w:semiHidden="1" w:unhideWhenUsed="1"/>
     <w:lsdException w:name="annotation subject" w:semiHidden="1" w:unhideWhenUsed="1"/>
     <w:lsdException w:name="No List" w:semiHidden="1" w:unhideWhenUsed="1"/>
     <w:lsdException w:name="Outline List 1" w:semiHidden="1" w:unhideWhenUsed="1"/>
@@ -46505,9 +46613,11 @@
     <w:lsdException w:name="Table Subtle 1" w:semiHidden="1" w:unhideWhenUsed="1"/>
     <w:lsdException w:name="Table Subtle 2" w:semiHidden="1" w:unhideWhenUsed="1"/>
     <w:lsdException w:name="Table Web 1" w:semiHidden="1" w:unhideWhenUsed="1"/>
+    <w:lsdException w:name="Table Web 2" w:semiHidden="1" w:unhideWhenUsed="1"/>
     <w:lsdException w:name="Table Web 3" w:semiHidden="1" w:unhideWhenUsed="1"/>
     <w:lsdException w:name="Balloon Text" w:semiHidden="1" w:unhideWhenUsed="1"/>
     <w:lsdException w:name="Table Grid" w:uiPriority="39"/>
+    <w:lsdException w:name="Table Theme" w:semiHidden="1" w:unhideWhenUsed="1"/>
     <w:lsdException w:name="Placeholder Text" w:semiHidden="1"/>
     <w:lsdException w:name="No Spacing" w:uiPriority="1" w:qFormat="1"/>
     <w:lsdException w:name="Light Shading" w:uiPriority="60"/>
@@ -48173,20 +48283,6 @@
 </file>
 
 <file path=customXml/item1.xml><?xml version="1.0" encoding="utf-8"?>
-<p:properties xmlns:p="http://schemas.microsoft.com/office/2006/metadata/properties" xmlns:xsi="http://www.w3.org/2001/XMLSchema-instance" xmlns:pc="http://schemas.microsoft.com/office/infopath/2007/PartnerControls">
-  <documentManagement>
-    <SharedWithUsers xmlns="fb15ab9c-5ce3-4966-97a0-841ffe55082a">
-      <UserInfo>
-        <DisplayName/>
-        <AccountId xsi:nil="true"/>
-        <AccountType/>
-      </UserInfo>
-    </SharedWithUsers>
-  </documentManagement>
-</p:properties>
-</file>
-
-<file path=customXml/item2.xml><?xml version="1.0" encoding="utf-8"?>
 <ct:contentTypeSchema xmlns:ct="http://schemas.microsoft.com/office/2006/metadata/contentType" xmlns:ma="http://schemas.microsoft.com/office/2006/metadata/properties/metaAttributes" ct:_="" ma:_="" ma:contentTypeName="Document" ma:contentTypeID="0x0101000C723A6D629A244B9035064CEA29699F" ma:contentTypeVersion="12" ma:contentTypeDescription="Create a new document." ma:contentTypeScope="" ma:versionID="439c1f6a0871fabbc20469cf751fc22a">
   <xsd:schema xmlns:xsd="http://www.w3.org/2001/XMLSchema" xmlns:xs="http://www.w3.org/2001/XMLSchema" xmlns:p="http://schemas.microsoft.com/office/2006/metadata/properties" xmlns:ns2="5c6a5f84-dc80-404b-9608-a58c80d813cf" xmlns:ns3="fb15ab9c-5ce3-4966-97a0-841ffe55082a" targetNamespace="http://schemas.microsoft.com/office/2006/metadata/properties" ma:root="true" ma:fieldsID="3a0ba7a63f3f3ddebd5188756dbc3799" ns2:_="" ns3:_="">
     <xsd:import namespace="5c6a5f84-dc80-404b-9608-a58c80d813cf"/>
@@ -48403,6 +48499,20 @@
 </ct:contentTypeSchema>
 </file>
 
+<file path=customXml/item2.xml><?xml version="1.0" encoding="utf-8"?>
+<p:properties xmlns:p="http://schemas.microsoft.com/office/2006/metadata/properties" xmlns:xsi="http://www.w3.org/2001/XMLSchema-instance" xmlns:pc="http://schemas.microsoft.com/office/infopath/2007/PartnerControls">
+  <documentManagement>
+    <SharedWithUsers xmlns="fb15ab9c-5ce3-4966-97a0-841ffe55082a">
+      <UserInfo>
+        <DisplayName/>
+        <AccountId xsi:nil="true"/>
+        <AccountType/>
+      </UserInfo>
+    </SharedWithUsers>
+  </documentManagement>
+</p:properties>
+</file>
+
 <file path=customXml/item3.xml><?xml version="1.0" encoding="utf-8"?>
 <?mso-contentType ?>
 <FormTemplates xmlns="http://schemas.microsoft.com/sharepoint/v3/contenttype/forms">
@@ -48417,16 +48527,6 @@
 </file>
 
 <file path=customXml/itemProps1.xml><?xml version="1.0" encoding="utf-8"?>
-<ds:datastoreItem xmlns:ds="http://schemas.openxmlformats.org/officeDocument/2006/customXml" ds:itemID="{BDF64FED-930C-4DEC-85B7-72651C3FD713}">
-  <ds:schemaRefs>
-    <ds:schemaRef ds:uri="http://schemas.microsoft.com/office/2006/metadata/properties"/>
-    <ds:schemaRef ds:uri="http://schemas.microsoft.com/office/infopath/2007/PartnerControls"/>
-    <ds:schemaRef ds:uri="fb15ab9c-5ce3-4966-97a0-841ffe55082a"/>
-  </ds:schemaRefs>
-</ds:datastoreItem>
-</file>
-
-<file path=customXml/itemProps2.xml><?xml version="1.0" encoding="utf-8"?>
 <ds:datastoreItem xmlns:ds="http://schemas.openxmlformats.org/officeDocument/2006/customXml" ds:itemID="{F43BE7C0-CD4C-421C-83E0-B8CA80A527DA}">
   <ds:schemaRefs>
     <ds:schemaRef ds:uri="http://schemas.microsoft.com/office/2006/metadata/contentType"/>
@@ -48445,6 +48545,16 @@
 </ds:datastoreItem>
 </file>
 
+<file path=customXml/itemProps2.xml><?xml version="1.0" encoding="utf-8"?>
+<ds:datastoreItem xmlns:ds="http://schemas.openxmlformats.org/officeDocument/2006/customXml" ds:itemID="{BDF64FED-930C-4DEC-85B7-72651C3FD713}">
+  <ds:schemaRefs>
+    <ds:schemaRef ds:uri="http://schemas.microsoft.com/office/2006/metadata/properties"/>
+    <ds:schemaRef ds:uri="http://schemas.microsoft.com/office/infopath/2007/PartnerControls"/>
+    <ds:schemaRef ds:uri="fb15ab9c-5ce3-4966-97a0-841ffe55082a"/>
+  </ds:schemaRefs>
+</ds:datastoreItem>
+</file>
+
 <file path=customXml/itemProps3.xml><?xml version="1.0" encoding="utf-8"?>
 <ds:datastoreItem xmlns:ds="http://schemas.openxmlformats.org/officeDocument/2006/customXml" ds:itemID="{1D9FF5A1-62C4-4472-B463-B2EA64474BE9}">
   <ds:schemaRefs>
@@ -48454,7 +48564,7 @@
 </file>
 
 <file path=customXml/itemProps4.xml><?xml version="1.0" encoding="utf-8"?>
-<ds:datastoreItem xmlns:ds="http://schemas.openxmlformats.org/officeDocument/2006/customXml" ds:itemID="{2C3D3539-D075-4974-85E0-B61D42BD4E01}">
+<ds:datastoreItem xmlns:ds="http://schemas.openxmlformats.org/officeDocument/2006/customXml" ds:itemID="{52F373C0-37A1-45C6-BF21-7A953EAA7379}">
   <ds:schemaRefs>
     <ds:schemaRef ds:uri="http://schemas.openxmlformats.org/officeDocument/2006/bibliography"/>
   </ds:schemaRefs>

</xml_diff>